<commit_message>
Bastantes avances la verdad xd
</commit_message>
<xml_diff>
--- a/Manual de Usuario - USocial.docx
+++ b/Manual de Usuario - USocial.docx
@@ -273,7 +273,7 @@
         <w:t xml:space="preserve">GUATEMALA, </w:t>
       </w:r>
       <w:r>
-        <w:t>25</w:t>
+        <w:t>27</w:t>
       </w:r>
       <w:r>
         <w:t xml:space="preserve"> DE </w:t>
@@ -608,7 +608,15 @@
     </w:p>
     <w:p>
       <w:r>
-        <w:t>Objetivo general el cual indique cual es la funcionalidad de este manual</w:t>
+        <w:t xml:space="preserve">Proporcionar el conocimiento necesario para la correcta utilización de la red social </w:t>
+      </w:r>
+      <w:proofErr w:type="spellStart"/>
+      <w:r>
+        <w:t>Usocial</w:t>
+      </w:r>
+      <w:proofErr w:type="spellEnd"/>
+      <w:r>
+        <w:t>, junto a una descripción de las funcionalidades que esta posee.</w:t>
       </w:r>
     </w:p>
     <w:p>
@@ -630,7 +638,10 @@
         </w:numPr>
       </w:pPr>
       <w:r>
-        <w:t>Objetivo 1: Indicar qué es lo que se hará en este manual relacionado a su programa</w:t>
+        <w:t>Especificar las distintas funcionalidades de la red social y su utilización paso a paso</w:t>
+      </w:r>
+      <w:r>
+        <w:t>.</w:t>
       </w:r>
     </w:p>
     <w:p>
@@ -641,7 +652,10 @@
         </w:numPr>
       </w:pPr>
       <w:r>
-        <w:t>Objetivo 2: Indicar qué es lo que se hará en este manual relacionado a su programa</w:t>
+        <w:t>Resolver las dudas que el usuario pueda tener al momento de utilizar la página</w:t>
+      </w:r>
+      <w:r>
+        <w:t>.</w:t>
       </w:r>
     </w:p>
     <w:p/>
@@ -653,6 +667,51 @@
       <w:bookmarkEnd w:id="4"/>
       <w:r>
         <w:t>INTRODUCCIÓN</w:t>
+      </w:r>
+    </w:p>
+    <w:p>
+      <w:r>
+        <w:t xml:space="preserve">El fin de este programa es que el usuario de la aplicación pueda obtener una introducción al programa, junto a una descripción de cada una de las funcionalidades para que, por medio de estas, pueda ser capaz de entender como pueda aprovechar al máximo las funcionalidades que ofrece la red social </w:t>
+      </w:r>
+      <w:proofErr w:type="spellStart"/>
+      <w:r>
+        <w:t>USocial</w:t>
+      </w:r>
+      <w:proofErr w:type="spellEnd"/>
+      <w:r>
+        <w:t>.</w:t>
+      </w:r>
+    </w:p>
+    <w:p>
+      <w:proofErr w:type="spellStart"/>
+      <w:r>
+        <w:t>Usocial</w:t>
+      </w:r>
+      <w:proofErr w:type="spellEnd"/>
+      <w:r>
+        <w:t xml:space="preserve"> funciona por medio de un navegador, es decir, que cuando se quiera utilizar, se requerirá algún tipo de navegador, ya sea </w:t>
+      </w:r>
+      <w:proofErr w:type="spellStart"/>
+      <w:r>
+        <w:t>chrome</w:t>
+      </w:r>
+      <w:proofErr w:type="spellEnd"/>
+      <w:r>
+        <w:t xml:space="preserve">, </w:t>
+      </w:r>
+      <w:proofErr w:type="spellStart"/>
+      <w:r>
+        <w:t>edge</w:t>
+      </w:r>
+      <w:proofErr w:type="spellEnd"/>
+      <w:r>
+        <w:t xml:space="preserve">, safari, opera, etc. Esto para poder acceder al servidor que proporciona el acceso a la página por medio de un </w:t>
+      </w:r>
+      <w:r>
+        <w:t>enlace,</w:t>
+      </w:r>
+      <w:r>
+        <w:t xml:space="preserve"> el cual se crea al levantarse el host local.</w:t>
       </w:r>
     </w:p>
     <w:p>
@@ -663,9 +722,6 @@
           <w:szCs w:val="24"/>
         </w:rPr>
       </w:pPr>
-      <w:r>
-        <w:t>Hablar en un párrafo acerca del fin de este manual y en otro párrafo una breve descripción del funcionamiento de su aplicación desarrollada.</w:t>
-      </w:r>
     </w:p>
     <w:p>
       <w:r>
@@ -698,6 +754,7 @@
         <w:br/>
       </w:r>
       <w:r>
+        <w:lastRenderedPageBreak/>
         <w:br/>
       </w:r>
       <w:r>
@@ -723,120 +780,186 @@
       <w:bookmarkStart w:id="6" w:name="_avqbyzr2r5zf" w:colFirst="0" w:colLast="0"/>
       <w:bookmarkEnd w:id="6"/>
       <w:r>
+        <w:t>REQUISITOS DEL SISTEMA</w:t>
+      </w:r>
+    </w:p>
+    <w:p>
+      <w:pPr>
+        <w:ind w:left="720"/>
+      </w:pPr>
+      <w:r>
+        <w:t xml:space="preserve">Para la utilización de </w:t>
+      </w:r>
+      <w:proofErr w:type="spellStart"/>
+      <w:r>
+        <w:t>USocial</w:t>
+      </w:r>
+      <w:proofErr w:type="spellEnd"/>
+      <w:r>
+        <w:t xml:space="preserve"> se tienen como requisitos mínimos:</w:t>
+      </w:r>
+    </w:p>
+    <w:p>
+      <w:pPr>
+        <w:pStyle w:val="Prrafodelista"/>
+        <w:numPr>
+          <w:ilvl w:val="0"/>
+          <w:numId w:val="3"/>
+        </w:numPr>
+      </w:pPr>
+      <w:r>
+        <w:t xml:space="preserve">Sistema operativo: Windows, macOS o Linux </w:t>
+      </w:r>
+    </w:p>
+    <w:p>
+      <w:pPr>
+        <w:pStyle w:val="Prrafodelista"/>
+        <w:numPr>
+          <w:ilvl w:val="0"/>
+          <w:numId w:val="3"/>
+        </w:numPr>
+      </w:pPr>
+      <w:r>
+        <w:t xml:space="preserve">Navegador web (de preferencia con base en </w:t>
+      </w:r>
+      <w:proofErr w:type="spellStart"/>
+      <w:r>
+        <w:t>chromium</w:t>
+      </w:r>
+      <w:proofErr w:type="spellEnd"/>
+      <w:r>
+        <w:t>)</w:t>
+      </w:r>
+    </w:p>
+    <w:p>
+      <w:pPr>
+        <w:pStyle w:val="Prrafodelista"/>
+        <w:numPr>
+          <w:ilvl w:val="0"/>
+          <w:numId w:val="3"/>
+        </w:numPr>
+      </w:pPr>
+      <w:bookmarkStart w:id="7" w:name="_Hlk160359164"/>
+      <w:r>
+        <w:t xml:space="preserve">Editor de código (de preferencia </w:t>
+      </w:r>
+      <w:proofErr w:type="spellStart"/>
+      <w:r>
+        <w:t>VSCode</w:t>
+      </w:r>
+      <w:proofErr w:type="spellEnd"/>
+      <w:r>
+        <w:t>)</w:t>
+      </w:r>
+    </w:p>
+    <w:p>
+      <w:pPr>
+        <w:pStyle w:val="Prrafodelista"/>
+        <w:numPr>
+          <w:ilvl w:val="0"/>
+          <w:numId w:val="3"/>
+        </w:numPr>
+      </w:pPr>
+      <w:proofErr w:type="spellStart"/>
+      <w:r>
+        <w:t>NodeJS</w:t>
+      </w:r>
+      <w:proofErr w:type="spellEnd"/>
+      <w:r>
+        <w:t xml:space="preserve"> </w:t>
+      </w:r>
+      <w:r>
+        <w:t xml:space="preserve">y </w:t>
+      </w:r>
+      <w:bookmarkEnd w:id="7"/>
+      <w:r>
+        <w:t>sus dependencias</w:t>
+      </w:r>
+    </w:p>
+    <w:p>
+      <w:pPr>
+        <w:pStyle w:val="Prrafodelista"/>
+        <w:numPr>
+          <w:ilvl w:val="0"/>
+          <w:numId w:val="3"/>
+        </w:numPr>
+      </w:pPr>
+      <w:r>
+        <w:t>Acceso a una red.</w:t>
+      </w:r>
+    </w:p>
+    <w:p>
+      <w:pPr>
+        <w:ind w:left="720"/>
+      </w:pPr>
+    </w:p>
+    <w:p>
+      <w:pPr>
+        <w:ind w:left="720"/>
+      </w:pPr>
+    </w:p>
+    <w:p>
+      <w:pPr>
+        <w:ind w:left="720"/>
+      </w:pPr>
+    </w:p>
+    <w:p>
+      <w:pPr>
+        <w:ind w:left="720"/>
+      </w:pPr>
+    </w:p>
+    <w:p>
+      <w:pPr>
+        <w:ind w:left="720"/>
+      </w:pPr>
+    </w:p>
+    <w:p>
+      <w:pPr>
+        <w:ind w:left="720"/>
+      </w:pPr>
+    </w:p>
+    <w:p>
+      <w:pPr>
+        <w:ind w:left="720"/>
+      </w:pPr>
+    </w:p>
+    <w:p>
+      <w:pPr>
+        <w:ind w:left="720"/>
+      </w:pPr>
+    </w:p>
+    <w:p>
+      <w:pPr>
+        <w:ind w:left="720"/>
+      </w:pPr>
+    </w:p>
+    <w:p>
+      <w:pPr>
+        <w:ind w:left="720"/>
+      </w:pPr>
+    </w:p>
+    <w:p>
+      <w:pPr>
+        <w:ind w:left="720"/>
+      </w:pPr>
+    </w:p>
+    <w:p>
+      <w:pPr>
+        <w:ind w:left="720"/>
+      </w:pPr>
+    </w:p>
+    <w:p>
+      <w:pPr>
+        <w:ind w:left="720"/>
+      </w:pPr>
+      <w:r>
+        <w:br/>
+      </w:r>
+      <w:r>
+        <w:br/>
+      </w:r>
+      <w:r>
         <w:lastRenderedPageBreak/>
-        <w:t>REQUISITOS DEL SISTEMA</w:t>
-      </w:r>
-    </w:p>
-    <w:p>
-      <w:r>
-        <w:t xml:space="preserve">En este apartado hablar de lo que el usuario necesita instalar o tener en su computadora para poder ejecutar la aplicación. </w:t>
-      </w:r>
-      <w:proofErr w:type="spellStart"/>
-      <w:r>
-        <w:t>Ej</w:t>
-      </w:r>
-      <w:proofErr w:type="spellEnd"/>
-      <w:r>
-        <w:t xml:space="preserve">: Sistema operativo, </w:t>
-      </w:r>
-      <w:proofErr w:type="spellStart"/>
-      <w:r>
-        <w:t>jdk</w:t>
-      </w:r>
-      <w:proofErr w:type="spellEnd"/>
-      <w:r>
-        <w:t xml:space="preserve">, IDE, </w:t>
-      </w:r>
-      <w:proofErr w:type="spellStart"/>
-      <w:r>
-        <w:t>etc</w:t>
-      </w:r>
-      <w:proofErr w:type="spellEnd"/>
-      <w:r>
-        <w:t>…</w:t>
-      </w:r>
-    </w:p>
-    <w:p>
-      <w:pPr>
-        <w:ind w:left="720"/>
-      </w:pPr>
-    </w:p>
-    <w:p>
-      <w:pPr>
-        <w:ind w:left="720"/>
-      </w:pPr>
-    </w:p>
-    <w:p>
-      <w:pPr>
-        <w:ind w:left="720"/>
-      </w:pPr>
-    </w:p>
-    <w:p>
-      <w:pPr>
-        <w:ind w:left="720"/>
-      </w:pPr>
-    </w:p>
-    <w:p>
-      <w:pPr>
-        <w:ind w:left="720"/>
-      </w:pPr>
-    </w:p>
-    <w:p>
-      <w:pPr>
-        <w:ind w:left="720"/>
-      </w:pPr>
-    </w:p>
-    <w:p>
-      <w:pPr>
-        <w:ind w:left="720"/>
-      </w:pPr>
-    </w:p>
-    <w:p>
-      <w:pPr>
-        <w:ind w:left="720"/>
-      </w:pPr>
-    </w:p>
-    <w:p>
-      <w:pPr>
-        <w:ind w:left="720"/>
-      </w:pPr>
-    </w:p>
-    <w:p>
-      <w:pPr>
-        <w:ind w:left="720"/>
-      </w:pPr>
-    </w:p>
-    <w:p>
-      <w:pPr>
-        <w:ind w:left="720"/>
-      </w:pPr>
-    </w:p>
-    <w:p>
-      <w:pPr>
-        <w:ind w:left="720"/>
-      </w:pPr>
-    </w:p>
-    <w:p>
-      <w:pPr>
-        <w:ind w:left="720"/>
-      </w:pPr>
-    </w:p>
-    <w:p>
-      <w:pPr>
-        <w:ind w:left="720"/>
-      </w:pPr>
-    </w:p>
-    <w:p>
-      <w:pPr>
-        <w:ind w:left="720"/>
-      </w:pPr>
-      <w:r>
-        <w:br/>
-      </w:r>
-      <w:r>
-        <w:br/>
-      </w:r>
-      <w:r>
         <w:br/>
       </w:r>
       <w:r>
@@ -861,10 +984,9 @@
         <w:pStyle w:val="Ttulo1"/>
         <w:ind w:left="720"/>
       </w:pPr>
-      <w:bookmarkStart w:id="7" w:name="_wm7q8gk4n86q" w:colFirst="0" w:colLast="0"/>
-      <w:bookmarkEnd w:id="7"/>
-      <w:r>
-        <w:lastRenderedPageBreak/>
+      <w:bookmarkStart w:id="8" w:name="_wm7q8gk4n86q" w:colFirst="0" w:colLast="0"/>
+      <w:bookmarkEnd w:id="8"/>
+      <w:r>
         <w:t>FLUJO DE LAS FUNCIONALIDADES DEL SISTEMA</w:t>
       </w:r>
     </w:p>
@@ -911,9 +1033,10 @@
       <w:pPr>
         <w:pStyle w:val="Ttulo1"/>
       </w:pPr>
-      <w:bookmarkStart w:id="8" w:name="_80u0od122rzn" w:colFirst="0" w:colLast="0"/>
-      <w:bookmarkEnd w:id="8"/>
-      <w:r>
+      <w:bookmarkStart w:id="9" w:name="_80u0od122rzn" w:colFirst="0" w:colLast="0"/>
+      <w:bookmarkEnd w:id="9"/>
+      <w:r>
+        <w:lastRenderedPageBreak/>
         <w:br/>
       </w:r>
       <w:r>
@@ -1034,6 +1157,119 @@
 <file path=word/numbering.xml><?xml version="1.0" encoding="utf-8"?>
 <w:numbering xmlns:wpc="http://schemas.microsoft.com/office/word/2010/wordprocessingCanvas" xmlns:cx="http://schemas.microsoft.com/office/drawing/2014/chartex" xmlns:cx1="http://schemas.microsoft.com/office/drawing/2015/9/8/chartex" xmlns:cx2="http://schemas.microsoft.com/office/drawing/2015/10/21/chartex" xmlns:cx3="http://schemas.microsoft.com/office/drawing/2016/5/9/chartex" xmlns:cx4="http://schemas.microsoft.com/office/drawing/2016/5/10/chartex" xmlns:cx5="http://schemas.microsoft.com/office/drawing/2016/5/11/chartex" xmlns:cx6="http://schemas.microsoft.com/office/drawing/2016/5/12/chartex" xmlns:cx7="http://schemas.microsoft.com/office/drawing/2016/5/13/chartex" xmlns:cx8="http://schemas.microsoft.com/office/drawing/2016/5/14/chartex" xmlns:mc="http://schemas.openxmlformats.org/markup-compatibility/2006" xmlns:aink="http://schemas.microsoft.com/office/drawing/2016/ink" xmlns:am3d="http://schemas.microsoft.com/office/drawing/2017/model3d" xmlns:o="urn:schemas-microsoft-com:office:office" xmlns:oel="http://schemas.microsoft.com/office/2019/extlst" xmlns:r="http://schemas.openxmlformats.org/officeDocument/2006/relationships" xmlns:m="http://schemas.openxmlformats.org/officeDocument/2006/math" xmlns:v="urn:schemas-microsoft-com:vml" xmlns:wp14="http://schemas.microsoft.com/office/word/2010/wordprocessingDrawing" xmlns:wp="http://schemas.openxmlformats.org/drawingml/2006/wordprocessingDrawing" xmlns:w10="urn:schemas-microsoft-com:office:word" xmlns:w="http://schemas.openxmlformats.org/wordprocessingml/2006/main" xmlns:w14="http://schemas.microsoft.com/office/word/2010/wordml" xmlns:w15="http://schemas.microsoft.com/office/word/2012/wordml" xmlns:w16cex="http://schemas.microsoft.com/office/word/2018/wordml/cex" xmlns:w16cid="http://schemas.microsoft.com/office/word/2016/wordml/cid" xmlns:w16="http://schemas.microsoft.com/office/word/2018/wordml" xmlns:w16sdtdh="http://schemas.microsoft.com/office/word/2020/wordml/sdtdatahash" xmlns:w16se="http://schemas.microsoft.com/office/word/2015/wordml/symex" xmlns:wpg="http://schemas.microsoft.com/office/word/2010/wordprocessingGroup" xmlns:wpi="http://schemas.microsoft.com/office/word/2010/wordprocessingInk" xmlns:wne="http://schemas.microsoft.com/office/word/2006/wordml" xmlns:wps="http://schemas.microsoft.com/office/word/2010/wordprocessingShape" mc:Ignorable="w14 w15 w16se w16cid w16 w16cex w16sdtdh wp14">
   <w:abstractNum w:abstractNumId="0" w15:restartNumberingAfterBreak="0">
+    <w:nsid w:val="3DB20F62"/>
+    <w:multiLevelType w:val="hybridMultilevel"/>
+    <w:tmpl w:val="B4802B54"/>
+    <w:lvl w:ilvl="0" w:tplc="100A0001">
+      <w:start w:val="1"/>
+      <w:numFmt w:val="bullet"/>
+      <w:lvlText w:val=""/>
+      <w:lvlJc w:val="left"/>
+      <w:pPr>
+        <w:ind w:left="1440" w:hanging="360"/>
+      </w:pPr>
+      <w:rPr>
+        <w:rFonts w:ascii="Symbol" w:hAnsi="Symbol" w:hint="default"/>
+      </w:rPr>
+    </w:lvl>
+    <w:lvl w:ilvl="1" w:tplc="100A0003">
+      <w:start w:val="1"/>
+      <w:numFmt w:val="bullet"/>
+      <w:lvlText w:val="o"/>
+      <w:lvlJc w:val="left"/>
+      <w:pPr>
+        <w:ind w:left="2160" w:hanging="360"/>
+      </w:pPr>
+      <w:rPr>
+        <w:rFonts w:ascii="Courier New" w:hAnsi="Courier New" w:cs="Courier New" w:hint="default"/>
+      </w:rPr>
+    </w:lvl>
+    <w:lvl w:ilvl="2" w:tplc="100A0005" w:tentative="1">
+      <w:start w:val="1"/>
+      <w:numFmt w:val="bullet"/>
+      <w:lvlText w:val=""/>
+      <w:lvlJc w:val="left"/>
+      <w:pPr>
+        <w:ind w:left="2880" w:hanging="360"/>
+      </w:pPr>
+      <w:rPr>
+        <w:rFonts w:ascii="Wingdings" w:hAnsi="Wingdings" w:hint="default"/>
+      </w:rPr>
+    </w:lvl>
+    <w:lvl w:ilvl="3" w:tplc="100A0001" w:tentative="1">
+      <w:start w:val="1"/>
+      <w:numFmt w:val="bullet"/>
+      <w:lvlText w:val=""/>
+      <w:lvlJc w:val="left"/>
+      <w:pPr>
+        <w:ind w:left="3600" w:hanging="360"/>
+      </w:pPr>
+      <w:rPr>
+        <w:rFonts w:ascii="Symbol" w:hAnsi="Symbol" w:hint="default"/>
+      </w:rPr>
+    </w:lvl>
+    <w:lvl w:ilvl="4" w:tplc="100A0003" w:tentative="1">
+      <w:start w:val="1"/>
+      <w:numFmt w:val="bullet"/>
+      <w:lvlText w:val="o"/>
+      <w:lvlJc w:val="left"/>
+      <w:pPr>
+        <w:ind w:left="4320" w:hanging="360"/>
+      </w:pPr>
+      <w:rPr>
+        <w:rFonts w:ascii="Courier New" w:hAnsi="Courier New" w:cs="Courier New" w:hint="default"/>
+      </w:rPr>
+    </w:lvl>
+    <w:lvl w:ilvl="5" w:tplc="100A0005" w:tentative="1">
+      <w:start w:val="1"/>
+      <w:numFmt w:val="bullet"/>
+      <w:lvlText w:val=""/>
+      <w:lvlJc w:val="left"/>
+      <w:pPr>
+        <w:ind w:left="5040" w:hanging="360"/>
+      </w:pPr>
+      <w:rPr>
+        <w:rFonts w:ascii="Wingdings" w:hAnsi="Wingdings" w:hint="default"/>
+      </w:rPr>
+    </w:lvl>
+    <w:lvl w:ilvl="6" w:tplc="100A0001" w:tentative="1">
+      <w:start w:val="1"/>
+      <w:numFmt w:val="bullet"/>
+      <w:lvlText w:val=""/>
+      <w:lvlJc w:val="left"/>
+      <w:pPr>
+        <w:ind w:left="5760" w:hanging="360"/>
+      </w:pPr>
+      <w:rPr>
+        <w:rFonts w:ascii="Symbol" w:hAnsi="Symbol" w:hint="default"/>
+      </w:rPr>
+    </w:lvl>
+    <w:lvl w:ilvl="7" w:tplc="100A0003" w:tentative="1">
+      <w:start w:val="1"/>
+      <w:numFmt w:val="bullet"/>
+      <w:lvlText w:val="o"/>
+      <w:lvlJc w:val="left"/>
+      <w:pPr>
+        <w:ind w:left="6480" w:hanging="360"/>
+      </w:pPr>
+      <w:rPr>
+        <w:rFonts w:ascii="Courier New" w:hAnsi="Courier New" w:cs="Courier New" w:hint="default"/>
+      </w:rPr>
+    </w:lvl>
+    <w:lvl w:ilvl="8" w:tplc="100A0005" w:tentative="1">
+      <w:start w:val="1"/>
+      <w:numFmt w:val="bullet"/>
+      <w:lvlText w:val=""/>
+      <w:lvlJc w:val="left"/>
+      <w:pPr>
+        <w:ind w:left="7200" w:hanging="360"/>
+      </w:pPr>
+      <w:rPr>
+        <w:rFonts w:ascii="Wingdings" w:hAnsi="Wingdings" w:hint="default"/>
+      </w:rPr>
+    </w:lvl>
+  </w:abstractNum>
+  <w:abstractNum w:abstractNumId="1" w15:restartNumberingAfterBreak="0">
     <w:nsid w:val="59165740"/>
     <w:multiLevelType w:val="multilevel"/>
     <w:tmpl w:val="EDB6F030"/>
@@ -1146,7 +1382,7 @@
       </w:rPr>
     </w:lvl>
   </w:abstractNum>
-  <w:abstractNum w:abstractNumId="1" w15:restartNumberingAfterBreak="0">
+  <w:abstractNum w:abstractNumId="2" w15:restartNumberingAfterBreak="0">
     <w:nsid w:val="73555541"/>
     <w:multiLevelType w:val="multilevel"/>
     <w:tmpl w:val="AF1E7FB0"/>
@@ -1260,10 +1496,13 @@
     </w:lvl>
   </w:abstractNum>
   <w:num w:numId="1" w16cid:durableId="1891454166">
-    <w:abstractNumId w:val="0"/>
+    <w:abstractNumId w:val="1"/>
   </w:num>
   <w:num w:numId="2" w16cid:durableId="2092311223">
-    <w:abstractNumId w:val="1"/>
+    <w:abstractNumId w:val="2"/>
+  </w:num>
+  <w:num w:numId="3" w16cid:durableId="185797653">
+    <w:abstractNumId w:val="0"/>
   </w:num>
 </w:numbering>
 </file>
@@ -1854,6 +2093,17 @@
       <w:szCs w:val="30"/>
     </w:rPr>
   </w:style>
+  <w:style w:type="paragraph" w:styleId="Prrafodelista">
+    <w:name w:val="List Paragraph"/>
+    <w:basedOn w:val="Normal"/>
+    <w:uiPriority w:val="34"/>
+    <w:qFormat/>
+    <w:rsid w:val="00E74522"/>
+    <w:pPr>
+      <w:ind w:left="720"/>
+      <w:contextualSpacing/>
+    </w:pPr>
+  </w:style>
 </w:styles>
 </file>
 

</xml_diff>

<commit_message>
A medias pero hecho con trabajo honesto :)
</commit_message>
<xml_diff>
--- a/Manual de Usuario - USocial.docx
+++ b/Manual de Usuario - USocial.docx
@@ -289,281 +289,2934 @@
       <w:pPr>
         <w:pStyle w:val="Ttulo1"/>
       </w:pPr>
-      <w:bookmarkStart w:id="0" w:name="_riffqlpgvodh" w:colFirst="0" w:colLast="0"/>
-      <w:bookmarkEnd w:id="0"/>
+      <w:bookmarkStart w:id="0" w:name="_Toc165133609"/>
       <w:r>
         <w:lastRenderedPageBreak/>
         <w:t>ÍNDICE</w:t>
       </w:r>
+      <w:bookmarkEnd w:id="0"/>
     </w:p>
     <w:p/>
     <w:sdt>
       <w:sdtPr>
-        <w:id w:val="409118393"/>
+        <w:rPr>
+          <w:lang w:val="es-ES"/>
+        </w:rPr>
+        <w:id w:val="2029976340"/>
         <w:docPartObj>
           <w:docPartGallery w:val="Table of Contents"/>
           <w:docPartUnique/>
         </w:docPartObj>
       </w:sdtPr>
+      <w:sdtEndPr>
+        <w:rPr>
+          <w:rFonts w:ascii="Times New Roman" w:eastAsia="Times New Roman" w:hAnsi="Times New Roman" w:cs="Times New Roman"/>
+          <w:b/>
+          <w:bCs/>
+          <w:color w:val="auto"/>
+          <w:sz w:val="28"/>
+          <w:szCs w:val="28"/>
+        </w:rPr>
+      </w:sdtEndPr>
       <w:sdtContent>
         <w:p>
           <w:pPr>
-            <w:widowControl w:val="0"/>
+            <w:pStyle w:val="TtuloTDC"/>
+          </w:pPr>
+        </w:p>
+        <w:p>
+          <w:pPr>
+            <w:pStyle w:val="TDC1"/>
             <w:tabs>
-              <w:tab w:val="right" w:pos="12000"/>
+              <w:tab w:val="right" w:leader="dot" w:pos="9016"/>
             </w:tabs>
-            <w:spacing w:before="60"/>
-            <w:jc w:val="left"/>
             <w:rPr>
-              <w:b/>
-              <w:color w:val="000000"/>
+              <w:noProof/>
             </w:rPr>
           </w:pPr>
           <w:r>
             <w:fldChar w:fldCharType="begin"/>
           </w:r>
           <w:r>
-            <w:instrText xml:space="preserve"> TOC \h \u \z \t "Heading 1,1,Heading 2,2,Heading 3,3,Heading 4,4,Heading 5,5,Heading 6,6,"</w:instrText>
+            <w:instrText xml:space="preserve"> TOC \o "1-3" \h \z \u </w:instrText>
           </w:r>
           <w:r>
             <w:fldChar w:fldCharType="separate"/>
           </w:r>
-          <w:hyperlink w:anchor="_riffqlpgvodh">
-            <w:r>
-              <w:rPr>
-                <w:b/>
-                <w:color w:val="000000"/>
+          <w:hyperlink w:anchor="_Toc165133609" w:history="1">
+            <w:r>
+              <w:rPr>
+                <w:rStyle w:val="Hipervnculo"/>
+                <w:noProof/>
               </w:rPr>
               <w:t>ÍNDICE</w:t>
             </w:r>
             <w:r>
               <w:rPr>
-                <w:b/>
-                <w:color w:val="000000"/>
+                <w:noProof/>
+                <w:webHidden/>
               </w:rPr>
               <w:tab/>
+            </w:r>
+            <w:r>
+              <w:rPr>
+                <w:noProof/>
+                <w:webHidden/>
+              </w:rPr>
+              <w:fldChar w:fldCharType="begin"/>
+            </w:r>
+            <w:r>
+              <w:rPr>
+                <w:noProof/>
+                <w:webHidden/>
+              </w:rPr>
+              <w:instrText xml:space="preserve"> PAGEREF _Toc165133609 \h </w:instrText>
+            </w:r>
+            <w:r>
+              <w:rPr>
+                <w:noProof/>
+                <w:webHidden/>
+              </w:rPr>
+            </w:r>
+            <w:r>
+              <w:rPr>
+                <w:noProof/>
+                <w:webHidden/>
+              </w:rPr>
+              <w:fldChar w:fldCharType="separate"/>
+            </w:r>
+            <w:r>
+              <w:rPr>
+                <w:noProof/>
+                <w:webHidden/>
+              </w:rPr>
               <w:t>1</w:t>
+            </w:r>
+            <w:r>
+              <w:rPr>
+                <w:noProof/>
+                <w:webHidden/>
+              </w:rPr>
+              <w:fldChar w:fldCharType="end"/>
             </w:r>
           </w:hyperlink>
         </w:p>
         <w:p>
           <w:pPr>
-            <w:widowControl w:val="0"/>
+            <w:pStyle w:val="TDC1"/>
             <w:tabs>
-              <w:tab w:val="right" w:pos="12000"/>
+              <w:tab w:val="right" w:leader="dot" w:pos="9016"/>
             </w:tabs>
-            <w:spacing w:before="60"/>
-            <w:jc w:val="left"/>
             <w:rPr>
-              <w:b/>
-              <w:color w:val="000000"/>
+              <w:noProof/>
             </w:rPr>
           </w:pPr>
-          <w:hyperlink w:anchor="_2swqannopocq">
-            <w:r>
-              <w:rPr>
-                <w:b/>
-                <w:color w:val="000000"/>
+          <w:hyperlink w:anchor="_Toc165133610" w:history="1">
+            <w:r>
+              <w:rPr>
+                <w:rStyle w:val="Hipervnculo"/>
+                <w:noProof/>
               </w:rPr>
               <w:t>OBJETIVOS DEL SISTEMA</w:t>
             </w:r>
             <w:r>
               <w:rPr>
-                <w:b/>
-                <w:color w:val="000000"/>
+                <w:noProof/>
+                <w:webHidden/>
               </w:rPr>
               <w:tab/>
+            </w:r>
+            <w:r>
+              <w:rPr>
+                <w:noProof/>
+                <w:webHidden/>
+              </w:rPr>
+              <w:fldChar w:fldCharType="begin"/>
+            </w:r>
+            <w:r>
+              <w:rPr>
+                <w:noProof/>
+                <w:webHidden/>
+              </w:rPr>
+              <w:instrText xml:space="preserve"> PAGEREF _Toc165133610 \h </w:instrText>
+            </w:r>
+            <w:r>
+              <w:rPr>
+                <w:noProof/>
+                <w:webHidden/>
+              </w:rPr>
+            </w:r>
+            <w:r>
+              <w:rPr>
+                <w:noProof/>
+                <w:webHidden/>
+              </w:rPr>
+              <w:fldChar w:fldCharType="separate"/>
+            </w:r>
+            <w:r>
+              <w:rPr>
+                <w:noProof/>
+                <w:webHidden/>
+              </w:rPr>
               <w:t>1</w:t>
+            </w:r>
+            <w:r>
+              <w:rPr>
+                <w:noProof/>
+                <w:webHidden/>
+              </w:rPr>
+              <w:fldChar w:fldCharType="end"/>
             </w:r>
           </w:hyperlink>
         </w:p>
         <w:p>
           <w:pPr>
-            <w:widowControl w:val="0"/>
+            <w:pStyle w:val="TDC2"/>
             <w:tabs>
-              <w:tab w:val="right" w:pos="12000"/>
+              <w:tab w:val="right" w:leader="dot" w:pos="9016"/>
             </w:tabs>
-            <w:spacing w:before="60"/>
-            <w:ind w:left="360"/>
-            <w:jc w:val="left"/>
             <w:rPr>
-              <w:color w:val="000000"/>
+              <w:noProof/>
             </w:rPr>
           </w:pPr>
-          <w:hyperlink w:anchor="_hogiyg3hed9h">
-            <w:r>
-              <w:rPr>
-                <w:color w:val="000000"/>
+          <w:hyperlink w:anchor="_Toc165133611" w:history="1">
+            <w:r>
+              <w:rPr>
+                <w:rStyle w:val="Hipervnculo"/>
+                <w:noProof/>
               </w:rPr>
               <w:t>GENERAL</w:t>
             </w:r>
             <w:r>
               <w:rPr>
-                <w:color w:val="000000"/>
+                <w:noProof/>
+                <w:webHidden/>
               </w:rPr>
               <w:tab/>
+            </w:r>
+            <w:r>
+              <w:rPr>
+                <w:noProof/>
+                <w:webHidden/>
+              </w:rPr>
+              <w:fldChar w:fldCharType="begin"/>
+            </w:r>
+            <w:r>
+              <w:rPr>
+                <w:noProof/>
+                <w:webHidden/>
+              </w:rPr>
+              <w:instrText xml:space="preserve"> PAGEREF _Toc165133611 \h </w:instrText>
+            </w:r>
+            <w:r>
+              <w:rPr>
+                <w:noProof/>
+                <w:webHidden/>
+              </w:rPr>
+            </w:r>
+            <w:r>
+              <w:rPr>
+                <w:noProof/>
+                <w:webHidden/>
+              </w:rPr>
+              <w:fldChar w:fldCharType="separate"/>
+            </w:r>
+            <w:r>
+              <w:rPr>
+                <w:noProof/>
+                <w:webHidden/>
+              </w:rPr>
               <w:t>1</w:t>
+            </w:r>
+            <w:r>
+              <w:rPr>
+                <w:noProof/>
+                <w:webHidden/>
+              </w:rPr>
+              <w:fldChar w:fldCharType="end"/>
             </w:r>
           </w:hyperlink>
         </w:p>
         <w:p>
           <w:pPr>
-            <w:widowControl w:val="0"/>
+            <w:pStyle w:val="TDC2"/>
             <w:tabs>
-              <w:tab w:val="right" w:pos="12000"/>
+              <w:tab w:val="right" w:leader="dot" w:pos="9016"/>
             </w:tabs>
-            <w:spacing w:before="60"/>
-            <w:ind w:left="360"/>
-            <w:jc w:val="left"/>
             <w:rPr>
-              <w:color w:val="000000"/>
+              <w:noProof/>
             </w:rPr>
           </w:pPr>
-          <w:hyperlink w:anchor="_20rpciiltrg7">
-            <w:r>
-              <w:rPr>
-                <w:color w:val="000000"/>
+          <w:hyperlink w:anchor="_Toc165133612" w:history="1">
+            <w:r>
+              <w:rPr>
+                <w:rStyle w:val="Hipervnculo"/>
+                <w:noProof/>
               </w:rPr>
               <w:t>ESPECÍFICOS</w:t>
             </w:r>
             <w:r>
               <w:rPr>
-                <w:color w:val="000000"/>
+                <w:noProof/>
+                <w:webHidden/>
               </w:rPr>
               <w:tab/>
+            </w:r>
+            <w:r>
+              <w:rPr>
+                <w:noProof/>
+                <w:webHidden/>
+              </w:rPr>
+              <w:fldChar w:fldCharType="begin"/>
+            </w:r>
+            <w:r>
+              <w:rPr>
+                <w:noProof/>
+                <w:webHidden/>
+              </w:rPr>
+              <w:instrText xml:space="preserve"> PAGEREF _Toc165133612 \h </w:instrText>
+            </w:r>
+            <w:r>
+              <w:rPr>
+                <w:noProof/>
+                <w:webHidden/>
+              </w:rPr>
+            </w:r>
+            <w:r>
+              <w:rPr>
+                <w:noProof/>
+                <w:webHidden/>
+              </w:rPr>
+              <w:fldChar w:fldCharType="separate"/>
+            </w:r>
+            <w:r>
+              <w:rPr>
+                <w:noProof/>
+                <w:webHidden/>
+              </w:rPr>
               <w:t>1</w:t>
+            </w:r>
+            <w:r>
+              <w:rPr>
+                <w:noProof/>
+                <w:webHidden/>
+              </w:rPr>
+              <w:fldChar w:fldCharType="end"/>
             </w:r>
           </w:hyperlink>
         </w:p>
         <w:p>
           <w:pPr>
-            <w:widowControl w:val="0"/>
+            <w:pStyle w:val="TDC1"/>
             <w:tabs>
-              <w:tab w:val="right" w:pos="12000"/>
+              <w:tab w:val="right" w:leader="dot" w:pos="9016"/>
             </w:tabs>
-            <w:spacing w:before="60"/>
-            <w:jc w:val="left"/>
             <w:rPr>
-              <w:b/>
-              <w:color w:val="000000"/>
+              <w:noProof/>
             </w:rPr>
           </w:pPr>
-          <w:hyperlink w:anchor="_bhva1zsv0zfi">
-            <w:r>
-              <w:rPr>
-                <w:b/>
-                <w:color w:val="000000"/>
+          <w:hyperlink w:anchor="_Toc165133613" w:history="1">
+            <w:r>
+              <w:rPr>
+                <w:rStyle w:val="Hipervnculo"/>
+                <w:noProof/>
               </w:rPr>
               <w:t>INTRODUCCIÓN</w:t>
             </w:r>
             <w:r>
               <w:rPr>
-                <w:b/>
-                <w:color w:val="000000"/>
+                <w:noProof/>
+                <w:webHidden/>
               </w:rPr>
               <w:tab/>
+            </w:r>
+            <w:r>
+              <w:rPr>
+                <w:noProof/>
+                <w:webHidden/>
+              </w:rPr>
+              <w:fldChar w:fldCharType="begin"/>
+            </w:r>
+            <w:r>
+              <w:rPr>
+                <w:noProof/>
+                <w:webHidden/>
+              </w:rPr>
+              <w:instrText xml:space="preserve"> PAGEREF _Toc165133613 \h </w:instrText>
+            </w:r>
+            <w:r>
+              <w:rPr>
+                <w:noProof/>
+                <w:webHidden/>
+              </w:rPr>
+            </w:r>
+            <w:r>
+              <w:rPr>
+                <w:noProof/>
+                <w:webHidden/>
+              </w:rPr>
+              <w:fldChar w:fldCharType="separate"/>
+            </w:r>
+            <w:r>
+              <w:rPr>
+                <w:noProof/>
+                <w:webHidden/>
+              </w:rPr>
               <w:t>2</w:t>
+            </w:r>
+            <w:r>
+              <w:rPr>
+                <w:noProof/>
+                <w:webHidden/>
+              </w:rPr>
+              <w:fldChar w:fldCharType="end"/>
             </w:r>
           </w:hyperlink>
         </w:p>
         <w:p>
           <w:pPr>
-            <w:widowControl w:val="0"/>
+            <w:pStyle w:val="TDC1"/>
             <w:tabs>
-              <w:tab w:val="right" w:pos="12000"/>
+              <w:tab w:val="right" w:leader="dot" w:pos="9016"/>
             </w:tabs>
-            <w:spacing w:before="60"/>
-            <w:jc w:val="left"/>
             <w:rPr>
-              <w:b/>
-              <w:color w:val="000000"/>
+              <w:noProof/>
             </w:rPr>
           </w:pPr>
-          <w:hyperlink w:anchor="_vv6ixu5jb3y3">
-            <w:r>
-              <w:rPr>
-                <w:b/>
-                <w:color w:val="000000"/>
+          <w:hyperlink w:anchor="_Toc165133614" w:history="1">
+            <w:r>
+              <w:rPr>
+                <w:rStyle w:val="Hipervnculo"/>
+                <w:noProof/>
               </w:rPr>
               <w:t>INFORMACIÓN DEL SISTEMA</w:t>
             </w:r>
             <w:r>
               <w:rPr>
-                <w:b/>
-                <w:color w:val="000000"/>
+                <w:noProof/>
+                <w:webHidden/>
               </w:rPr>
               <w:tab/>
+            </w:r>
+            <w:r>
+              <w:rPr>
+                <w:noProof/>
+                <w:webHidden/>
+              </w:rPr>
+              <w:fldChar w:fldCharType="begin"/>
+            </w:r>
+            <w:r>
+              <w:rPr>
+                <w:noProof/>
+                <w:webHidden/>
+              </w:rPr>
+              <w:instrText xml:space="preserve"> PAGEREF _Toc165133614 \h </w:instrText>
+            </w:r>
+            <w:r>
+              <w:rPr>
+                <w:noProof/>
+                <w:webHidden/>
+              </w:rPr>
+            </w:r>
+            <w:r>
+              <w:rPr>
+                <w:noProof/>
+                <w:webHidden/>
+              </w:rPr>
+              <w:fldChar w:fldCharType="separate"/>
+            </w:r>
+            <w:r>
+              <w:rPr>
+                <w:noProof/>
+                <w:webHidden/>
+              </w:rPr>
               <w:t>2</w:t>
+            </w:r>
+            <w:r>
+              <w:rPr>
+                <w:noProof/>
+                <w:webHidden/>
+              </w:rPr>
+              <w:fldChar w:fldCharType="end"/>
             </w:r>
           </w:hyperlink>
         </w:p>
         <w:p>
           <w:pPr>
-            <w:widowControl w:val="0"/>
+            <w:pStyle w:val="TDC2"/>
             <w:tabs>
-              <w:tab w:val="right" w:pos="12000"/>
+              <w:tab w:val="right" w:leader="dot" w:pos="9016"/>
             </w:tabs>
-            <w:spacing w:before="60"/>
-            <w:jc w:val="left"/>
             <w:rPr>
-              <w:b/>
-              <w:color w:val="000000"/>
+              <w:noProof/>
             </w:rPr>
           </w:pPr>
-          <w:hyperlink w:anchor="_avqbyzr2r5zf">
-            <w:r>
-              <w:rPr>
-                <w:b/>
-                <w:color w:val="000000"/>
-              </w:rPr>
-              <w:t>REQUISITOS DEL SISTEMA</w:t>
-            </w:r>
-            <w:r>
-              <w:rPr>
-                <w:b/>
-                <w:color w:val="000000"/>
+          <w:hyperlink w:anchor="_Toc165133615" w:history="1">
+            <w:r>
+              <w:rPr>
+                <w:rStyle w:val="Hipervnculo"/>
+                <w:noProof/>
+              </w:rPr>
+              <w:t>Pantalla de inicio de sesión</w:t>
+            </w:r>
+            <w:r>
+              <w:rPr>
+                <w:noProof/>
+                <w:webHidden/>
               </w:rPr>
               <w:tab/>
+            </w:r>
+            <w:r>
+              <w:rPr>
+                <w:noProof/>
+                <w:webHidden/>
+              </w:rPr>
+              <w:fldChar w:fldCharType="begin"/>
+            </w:r>
+            <w:r>
+              <w:rPr>
+                <w:noProof/>
+                <w:webHidden/>
+              </w:rPr>
+              <w:instrText xml:space="preserve"> PAGEREF _Toc165133615 \h </w:instrText>
+            </w:r>
+            <w:r>
+              <w:rPr>
+                <w:noProof/>
+                <w:webHidden/>
+              </w:rPr>
+            </w:r>
+            <w:r>
+              <w:rPr>
+                <w:noProof/>
+                <w:webHidden/>
+              </w:rPr>
+              <w:fldChar w:fldCharType="separate"/>
+            </w:r>
+            <w:r>
+              <w:rPr>
+                <w:noProof/>
+                <w:webHidden/>
+              </w:rPr>
               <w:t>2</w:t>
+            </w:r>
+            <w:r>
+              <w:rPr>
+                <w:noProof/>
+                <w:webHidden/>
+              </w:rPr>
+              <w:fldChar w:fldCharType="end"/>
             </w:r>
           </w:hyperlink>
         </w:p>
         <w:p>
           <w:pPr>
-            <w:widowControl w:val="0"/>
+            <w:pStyle w:val="TDC2"/>
             <w:tabs>
-              <w:tab w:val="right" w:pos="12000"/>
+              <w:tab w:val="right" w:leader="dot" w:pos="9016"/>
             </w:tabs>
-            <w:spacing w:before="60"/>
-            <w:jc w:val="left"/>
+            <w:rPr>
+              <w:noProof/>
+            </w:rPr>
+          </w:pPr>
+          <w:hyperlink w:anchor="_Toc165133616" w:history="1">
+            <w:r>
+              <w:rPr>
+                <w:rStyle w:val="Hipervnculo"/>
+                <w:noProof/>
+              </w:rPr>
+              <w:t>Pantalla de Registro</w:t>
+            </w:r>
+            <w:r>
+              <w:rPr>
+                <w:noProof/>
+                <w:webHidden/>
+              </w:rPr>
+              <w:tab/>
+            </w:r>
+            <w:r>
+              <w:rPr>
+                <w:noProof/>
+                <w:webHidden/>
+              </w:rPr>
+              <w:fldChar w:fldCharType="begin"/>
+            </w:r>
+            <w:r>
+              <w:rPr>
+                <w:noProof/>
+                <w:webHidden/>
+              </w:rPr>
+              <w:instrText xml:space="preserve"> PAGEREF _Toc165133616 \h </w:instrText>
+            </w:r>
+            <w:r>
+              <w:rPr>
+                <w:noProof/>
+                <w:webHidden/>
+              </w:rPr>
+            </w:r>
+            <w:r>
+              <w:rPr>
+                <w:noProof/>
+                <w:webHidden/>
+              </w:rPr>
+              <w:fldChar w:fldCharType="separate"/>
+            </w:r>
+            <w:r>
+              <w:rPr>
+                <w:noProof/>
+                <w:webHidden/>
+              </w:rPr>
+              <w:t>2</w:t>
+            </w:r>
+            <w:r>
+              <w:rPr>
+                <w:noProof/>
+                <w:webHidden/>
+              </w:rPr>
+              <w:fldChar w:fldCharType="end"/>
+            </w:r>
+          </w:hyperlink>
+        </w:p>
+        <w:p>
+          <w:pPr>
+            <w:pStyle w:val="TDC2"/>
+            <w:tabs>
+              <w:tab w:val="right" w:leader="dot" w:pos="9016"/>
+            </w:tabs>
+            <w:rPr>
+              <w:noProof/>
+            </w:rPr>
+          </w:pPr>
+          <w:hyperlink w:anchor="_Toc165133617" w:history="1">
+            <w:r>
+              <w:rPr>
+                <w:rStyle w:val="Hipervnculo"/>
+                <w:noProof/>
+              </w:rPr>
+              <w:t>Pantalla de Inicio</w:t>
+            </w:r>
+            <w:r>
+              <w:rPr>
+                <w:noProof/>
+                <w:webHidden/>
+              </w:rPr>
+              <w:tab/>
+            </w:r>
+            <w:r>
+              <w:rPr>
+                <w:noProof/>
+                <w:webHidden/>
+              </w:rPr>
+              <w:fldChar w:fldCharType="begin"/>
+            </w:r>
+            <w:r>
+              <w:rPr>
+                <w:noProof/>
+                <w:webHidden/>
+              </w:rPr>
+              <w:instrText xml:space="preserve"> PAGEREF _Toc165133617 \h </w:instrText>
+            </w:r>
+            <w:r>
+              <w:rPr>
+                <w:noProof/>
+                <w:webHidden/>
+              </w:rPr>
+            </w:r>
+            <w:r>
+              <w:rPr>
+                <w:noProof/>
+                <w:webHidden/>
+              </w:rPr>
+              <w:fldChar w:fldCharType="separate"/>
+            </w:r>
+            <w:r>
+              <w:rPr>
+                <w:noProof/>
+                <w:webHidden/>
+              </w:rPr>
+              <w:t>2</w:t>
+            </w:r>
+            <w:r>
+              <w:rPr>
+                <w:noProof/>
+                <w:webHidden/>
+              </w:rPr>
+              <w:fldChar w:fldCharType="end"/>
+            </w:r>
+          </w:hyperlink>
+        </w:p>
+        <w:p>
+          <w:pPr>
+            <w:pStyle w:val="TDC2"/>
+            <w:tabs>
+              <w:tab w:val="right" w:leader="dot" w:pos="9016"/>
+            </w:tabs>
+            <w:rPr>
+              <w:noProof/>
+            </w:rPr>
+          </w:pPr>
+          <w:hyperlink w:anchor="_Toc165133618" w:history="1">
+            <w:r>
+              <w:rPr>
+                <w:rStyle w:val="Hipervnculo"/>
+                <w:noProof/>
+              </w:rPr>
+              <w:t>Pantalla de Editar perfil</w:t>
+            </w:r>
+            <w:r>
+              <w:rPr>
+                <w:noProof/>
+                <w:webHidden/>
+              </w:rPr>
+              <w:tab/>
+            </w:r>
+            <w:r>
+              <w:rPr>
+                <w:noProof/>
+                <w:webHidden/>
+              </w:rPr>
+              <w:fldChar w:fldCharType="begin"/>
+            </w:r>
+            <w:r>
+              <w:rPr>
+                <w:noProof/>
+                <w:webHidden/>
+              </w:rPr>
+              <w:instrText xml:space="preserve"> PAGEREF _Toc165133618 \h </w:instrText>
+            </w:r>
+            <w:r>
+              <w:rPr>
+                <w:noProof/>
+                <w:webHidden/>
+              </w:rPr>
+            </w:r>
+            <w:r>
+              <w:rPr>
+                <w:noProof/>
+                <w:webHidden/>
+              </w:rPr>
+              <w:fldChar w:fldCharType="separate"/>
+            </w:r>
+            <w:r>
+              <w:rPr>
+                <w:noProof/>
+                <w:webHidden/>
+              </w:rPr>
+              <w:t>3</w:t>
+            </w:r>
+            <w:r>
+              <w:rPr>
+                <w:noProof/>
+                <w:webHidden/>
+              </w:rPr>
+              <w:fldChar w:fldCharType="end"/>
+            </w:r>
+          </w:hyperlink>
+        </w:p>
+        <w:p>
+          <w:pPr>
+            <w:pStyle w:val="TDC2"/>
+            <w:tabs>
+              <w:tab w:val="right" w:leader="dot" w:pos="9016"/>
+            </w:tabs>
+            <w:rPr>
+              <w:noProof/>
+            </w:rPr>
+          </w:pPr>
+          <w:hyperlink w:anchor="_Toc165133619" w:history="1">
+            <w:r>
+              <w:rPr>
+                <w:rStyle w:val="Hipervnculo"/>
+                <w:noProof/>
+              </w:rPr>
+              <w:t>Pantalla de Tendencias</w:t>
+            </w:r>
+            <w:r>
+              <w:rPr>
+                <w:noProof/>
+                <w:webHidden/>
+              </w:rPr>
+              <w:tab/>
+            </w:r>
+            <w:r>
+              <w:rPr>
+                <w:noProof/>
+                <w:webHidden/>
+              </w:rPr>
+              <w:fldChar w:fldCharType="begin"/>
+            </w:r>
+            <w:r>
+              <w:rPr>
+                <w:noProof/>
+                <w:webHidden/>
+              </w:rPr>
+              <w:instrText xml:space="preserve"> PAGEREF _Toc165133619 \h </w:instrText>
+            </w:r>
+            <w:r>
+              <w:rPr>
+                <w:noProof/>
+                <w:webHidden/>
+              </w:rPr>
+            </w:r>
+            <w:r>
+              <w:rPr>
+                <w:noProof/>
+                <w:webHidden/>
+              </w:rPr>
+              <w:fldChar w:fldCharType="separate"/>
+            </w:r>
+            <w:r>
+              <w:rPr>
+                <w:noProof/>
+                <w:webHidden/>
+              </w:rPr>
+              <w:t>3</w:t>
+            </w:r>
+            <w:r>
+              <w:rPr>
+                <w:noProof/>
+                <w:webHidden/>
+              </w:rPr>
+              <w:fldChar w:fldCharType="end"/>
+            </w:r>
+          </w:hyperlink>
+        </w:p>
+        <w:p>
+          <w:pPr>
+            <w:pStyle w:val="TDC2"/>
+            <w:tabs>
+              <w:tab w:val="right" w:leader="dot" w:pos="9016"/>
+            </w:tabs>
+            <w:rPr>
+              <w:noProof/>
+            </w:rPr>
+          </w:pPr>
+          <w:hyperlink w:anchor="_Toc165133620" w:history="1">
+            <w:r>
+              <w:rPr>
+                <w:rStyle w:val="Hipervnculo"/>
+                <w:noProof/>
+              </w:rPr>
+              <w:t>Pantalla de Crear publicación</w:t>
+            </w:r>
+            <w:r>
+              <w:rPr>
+                <w:noProof/>
+                <w:webHidden/>
+              </w:rPr>
+              <w:tab/>
+            </w:r>
+            <w:r>
+              <w:rPr>
+                <w:noProof/>
+                <w:webHidden/>
+              </w:rPr>
+              <w:fldChar w:fldCharType="begin"/>
+            </w:r>
+            <w:r>
+              <w:rPr>
+                <w:noProof/>
+                <w:webHidden/>
+              </w:rPr>
+              <w:instrText xml:space="preserve"> PAGEREF _Toc165133620 \h </w:instrText>
+            </w:r>
+            <w:r>
+              <w:rPr>
+                <w:noProof/>
+                <w:webHidden/>
+              </w:rPr>
+            </w:r>
+            <w:r>
+              <w:rPr>
+                <w:noProof/>
+                <w:webHidden/>
+              </w:rPr>
+              <w:fldChar w:fldCharType="separate"/>
+            </w:r>
+            <w:r>
+              <w:rPr>
+                <w:noProof/>
+                <w:webHidden/>
+              </w:rPr>
+              <w:t>3</w:t>
+            </w:r>
+            <w:r>
+              <w:rPr>
+                <w:noProof/>
+                <w:webHidden/>
+              </w:rPr>
+              <w:fldChar w:fldCharType="end"/>
+            </w:r>
+          </w:hyperlink>
+        </w:p>
+        <w:p>
+          <w:pPr>
+            <w:pStyle w:val="TDC2"/>
+            <w:tabs>
+              <w:tab w:val="right" w:leader="dot" w:pos="9016"/>
+            </w:tabs>
+            <w:rPr>
+              <w:noProof/>
+            </w:rPr>
+          </w:pPr>
+          <w:hyperlink w:anchor="_Toc165133621" w:history="1">
+            <w:r>
+              <w:rPr>
+                <w:rStyle w:val="Hipervnculo"/>
+                <w:noProof/>
+              </w:rPr>
+              <w:t>Módulo del administrador</w:t>
+            </w:r>
+            <w:r>
+              <w:rPr>
+                <w:noProof/>
+                <w:webHidden/>
+              </w:rPr>
+              <w:tab/>
+            </w:r>
+            <w:r>
+              <w:rPr>
+                <w:noProof/>
+                <w:webHidden/>
+              </w:rPr>
+              <w:fldChar w:fldCharType="begin"/>
+            </w:r>
+            <w:r>
+              <w:rPr>
+                <w:noProof/>
+                <w:webHidden/>
+              </w:rPr>
+              <w:instrText xml:space="preserve"> PAGEREF _Toc165133621 \h </w:instrText>
+            </w:r>
+            <w:r>
+              <w:rPr>
+                <w:noProof/>
+                <w:webHidden/>
+              </w:rPr>
+            </w:r>
+            <w:r>
+              <w:rPr>
+                <w:noProof/>
+                <w:webHidden/>
+              </w:rPr>
+              <w:fldChar w:fldCharType="separate"/>
+            </w:r>
+            <w:r>
+              <w:rPr>
+                <w:noProof/>
+                <w:webHidden/>
+              </w:rPr>
+              <w:t>3</w:t>
+            </w:r>
+            <w:r>
+              <w:rPr>
+                <w:noProof/>
+                <w:webHidden/>
+              </w:rPr>
+              <w:fldChar w:fldCharType="end"/>
+            </w:r>
+          </w:hyperlink>
+        </w:p>
+        <w:p>
+          <w:pPr>
+            <w:pStyle w:val="TDC1"/>
+            <w:tabs>
+              <w:tab w:val="right" w:leader="dot" w:pos="9016"/>
+            </w:tabs>
+            <w:rPr>
+              <w:noProof/>
+            </w:rPr>
+          </w:pPr>
+          <w:hyperlink w:anchor="_Toc165133622" w:history="1">
+            <w:r>
+              <w:rPr>
+                <w:rStyle w:val="Hipervnculo"/>
+                <w:noProof/>
+              </w:rPr>
+              <w:t>REQUISITOS DEL SISTEMA</w:t>
+            </w:r>
+            <w:r>
+              <w:rPr>
+                <w:noProof/>
+                <w:webHidden/>
+              </w:rPr>
+              <w:tab/>
+            </w:r>
+            <w:r>
+              <w:rPr>
+                <w:noProof/>
+                <w:webHidden/>
+              </w:rPr>
+              <w:fldChar w:fldCharType="begin"/>
+            </w:r>
+            <w:r>
+              <w:rPr>
+                <w:noProof/>
+                <w:webHidden/>
+              </w:rPr>
+              <w:instrText xml:space="preserve"> PAGEREF _Toc165133622 \h </w:instrText>
+            </w:r>
+            <w:r>
+              <w:rPr>
+                <w:noProof/>
+                <w:webHidden/>
+              </w:rPr>
+            </w:r>
+            <w:r>
+              <w:rPr>
+                <w:noProof/>
+                <w:webHidden/>
+              </w:rPr>
+              <w:fldChar w:fldCharType="separate"/>
+            </w:r>
+            <w:r>
+              <w:rPr>
+                <w:noProof/>
+                <w:webHidden/>
+              </w:rPr>
+              <w:t>3</w:t>
+            </w:r>
+            <w:r>
+              <w:rPr>
+                <w:noProof/>
+                <w:webHidden/>
+              </w:rPr>
+              <w:fldChar w:fldCharType="end"/>
+            </w:r>
+          </w:hyperlink>
+        </w:p>
+        <w:p>
+          <w:pPr>
+            <w:pStyle w:val="TDC1"/>
+            <w:tabs>
+              <w:tab w:val="right" w:leader="dot" w:pos="9016"/>
+            </w:tabs>
+            <w:rPr>
+              <w:noProof/>
+            </w:rPr>
+          </w:pPr>
+          <w:hyperlink w:anchor="_Toc165133623" w:history="1">
+            <w:r>
+              <w:rPr>
+                <w:rStyle w:val="Hipervnculo"/>
+                <w:noProof/>
+              </w:rPr>
+              <w:t>FLUJO DE LAS FUNCIONALIDADES DEL SISTEMA</w:t>
+            </w:r>
+            <w:r>
+              <w:rPr>
+                <w:noProof/>
+                <w:webHidden/>
+              </w:rPr>
+              <w:tab/>
+            </w:r>
+            <w:r>
+              <w:rPr>
+                <w:noProof/>
+                <w:webHidden/>
+              </w:rPr>
+              <w:fldChar w:fldCharType="begin"/>
+            </w:r>
+            <w:r>
+              <w:rPr>
+                <w:noProof/>
+                <w:webHidden/>
+              </w:rPr>
+              <w:instrText xml:space="preserve"> PAGEREF _Toc165133623 \h </w:instrText>
+            </w:r>
+            <w:r>
+              <w:rPr>
+                <w:noProof/>
+                <w:webHidden/>
+              </w:rPr>
+            </w:r>
+            <w:r>
+              <w:rPr>
+                <w:noProof/>
+                <w:webHidden/>
+              </w:rPr>
+              <w:fldChar w:fldCharType="separate"/>
+            </w:r>
+            <w:r>
+              <w:rPr>
+                <w:noProof/>
+                <w:webHidden/>
+              </w:rPr>
+              <w:t>4</w:t>
+            </w:r>
+            <w:r>
+              <w:rPr>
+                <w:noProof/>
+                <w:webHidden/>
+              </w:rPr>
+              <w:fldChar w:fldCharType="end"/>
+            </w:r>
+          </w:hyperlink>
+        </w:p>
+        <w:p>
+          <w:r>
             <w:rPr>
               <w:b/>
-              <w:color w:val="000000"/>
+              <w:bCs/>
+              <w:lang w:val="es-ES"/>
             </w:rPr>
-          </w:pPr>
-          <w:hyperlink w:anchor="_wm7q8gk4n86q">
-            <w:r>
-              <w:rPr>
-                <w:b/>
-                <w:color w:val="000000"/>
-              </w:rPr>
-              <w:t>FLUJO DE LAS FUNCIONALIDADES DEL SISTEMA</w:t>
-            </w:r>
-            <w:r>
-              <w:rPr>
-                <w:b/>
-                <w:color w:val="000000"/>
-              </w:rPr>
-              <w:tab/>
-              <w:t>2</w:t>
-            </w:r>
-          </w:hyperlink>
-          <w:r>
             <w:fldChar w:fldCharType="end"/>
           </w:r>
         </w:p>
       </w:sdtContent>
     </w:sdt>
+    <w:p/>
+    <w:p/>
+    <w:p/>
+    <w:p/>
+    <w:p/>
+    <w:p>
+      <w:pPr>
+        <w:pStyle w:val="Ttulo1"/>
+      </w:pPr>
+      <w:bookmarkStart w:id="1" w:name="_Toc165133610"/>
+      <w:r>
+        <w:lastRenderedPageBreak/>
+        <w:t>OBJETIVOS DEL SISTEMA</w:t>
+      </w:r>
+      <w:bookmarkEnd w:id="1"/>
+    </w:p>
+    <w:p>
+      <w:pPr>
+        <w:pStyle w:val="Ttulo2"/>
+        <w:jc w:val="both"/>
+      </w:pPr>
+      <w:bookmarkStart w:id="2" w:name="_Toc165133611"/>
+      <w:r>
+        <w:t>GENERAL</w:t>
+      </w:r>
+      <w:bookmarkEnd w:id="2"/>
+    </w:p>
+    <w:p>
+      <w:r>
+        <w:t xml:space="preserve">Proporcionar el conocimiento necesario para la correcta utilización de la red social </w:t>
+      </w:r>
+      <w:proofErr w:type="spellStart"/>
+      <w:r>
+        <w:t>Usocial</w:t>
+      </w:r>
+      <w:proofErr w:type="spellEnd"/>
+      <w:r>
+        <w:t>, junto a una descripción de las funcionalidades que esta posee.</w:t>
+      </w:r>
+    </w:p>
+    <w:p>
+      <w:pPr>
+        <w:pStyle w:val="Ttulo2"/>
+        <w:jc w:val="both"/>
+      </w:pPr>
+      <w:bookmarkStart w:id="3" w:name="_Toc165133612"/>
+      <w:r>
+        <w:t>ESPECÍFICOS</w:t>
+      </w:r>
+      <w:bookmarkEnd w:id="3"/>
+    </w:p>
+    <w:p>
+      <w:pPr>
+        <w:numPr>
+          <w:ilvl w:val="0"/>
+          <w:numId w:val="1"/>
+        </w:numPr>
+      </w:pPr>
+      <w:r>
+        <w:t>Especificar las distintas funcionalidades de la red social y su utilización paso a paso</w:t>
+      </w:r>
+      <w:r>
+        <w:t>.</w:t>
+      </w:r>
+    </w:p>
+    <w:p>
+      <w:pPr>
+        <w:numPr>
+          <w:ilvl w:val="0"/>
+          <w:numId w:val="1"/>
+        </w:numPr>
+      </w:pPr>
+      <w:r>
+        <w:t>Resolver las dudas que el usuario pueda tener al momento de utilizar la página</w:t>
+      </w:r>
+      <w:r>
+        <w:t>.</w:t>
+      </w:r>
+    </w:p>
+    <w:p/>
+    <w:p>
+      <w:pPr>
+        <w:pStyle w:val="Ttulo1"/>
+      </w:pPr>
+      <w:bookmarkStart w:id="4" w:name="_Toc165133613"/>
+      <w:r>
+        <w:t>INTRODUCCIÓN</w:t>
+      </w:r>
+      <w:bookmarkEnd w:id="4"/>
+    </w:p>
+    <w:p>
+      <w:r>
+        <w:t xml:space="preserve">El fin de este programa es que el usuario de la aplicación pueda obtener una introducción al programa, junto a una descripción de cada una de las funcionalidades para que, por medio de estas, pueda ser capaz de entender como pueda aprovechar al máximo las funcionalidades que ofrece la red social </w:t>
+      </w:r>
+      <w:proofErr w:type="spellStart"/>
+      <w:r>
+        <w:t>USocial</w:t>
+      </w:r>
+      <w:proofErr w:type="spellEnd"/>
+      <w:r>
+        <w:t>.</w:t>
+      </w:r>
+    </w:p>
+    <w:p>
+      <w:proofErr w:type="spellStart"/>
+      <w:r>
+        <w:t>Usocial</w:t>
+      </w:r>
+      <w:proofErr w:type="spellEnd"/>
+      <w:r>
+        <w:t xml:space="preserve"> funciona por medio de un navegador, es decir, que cuando se quiera utilizar, se requerirá algún tipo de navegador, ya sea </w:t>
+      </w:r>
+      <w:proofErr w:type="spellStart"/>
+      <w:r>
+        <w:t>chrome</w:t>
+      </w:r>
+      <w:proofErr w:type="spellEnd"/>
+      <w:r>
+        <w:t xml:space="preserve">, </w:t>
+      </w:r>
+      <w:proofErr w:type="spellStart"/>
+      <w:r>
+        <w:t>edge</w:t>
+      </w:r>
+      <w:proofErr w:type="spellEnd"/>
+      <w:r>
+        <w:t xml:space="preserve">, safari, opera, etc. Esto para poder acceder al servidor que proporciona el acceso a la página por medio de un </w:t>
+      </w:r>
+      <w:r>
+        <w:t>enlace,</w:t>
+      </w:r>
+      <w:r>
+        <w:t xml:space="preserve"> el cual se crea al levantarse el host local.</w:t>
+      </w:r>
+    </w:p>
+    <w:p/>
+    <w:p>
+      <w:pPr>
+        <w:pStyle w:val="Ttulo1"/>
+      </w:pPr>
+      <w:bookmarkStart w:id="5" w:name="_Toc165133614"/>
+      <w:r>
+        <w:t>INFORMACIÓN DEL SISTEMA</w:t>
+      </w:r>
+      <w:bookmarkEnd w:id="5"/>
+    </w:p>
+    <w:p>
+      <w:r>
+        <w:t>El programa se inicia mediante el acceso a la página desde el navegador, una vez levantados los servidores, en la cual se presentará pantalla que permitirá que se pueda iniciar sesión.</w:t>
+      </w:r>
+    </w:p>
+    <w:p>
+      <w:pPr>
+        <w:pStyle w:val="Ttulo2"/>
+      </w:pPr>
+      <w:bookmarkStart w:id="6" w:name="_Toc165133615"/>
+      <w:r>
+        <w:t>Pantalla de inicio de sesión</w:t>
+      </w:r>
+      <w:bookmarkEnd w:id="6"/>
+    </w:p>
+    <w:p>
+      <w:r>
+        <w:t xml:space="preserve">En esta sección se podrá realizar el acceso a la red social si es que se tiene ya una cuenta, si no se tiene acceso, se puede crear una cuenta pulsando el enlace que se </w:t>
+      </w:r>
+      <w:r>
+        <w:lastRenderedPageBreak/>
+        <w:t>muestra en la parte inferior. Además, se incluye la información de contacto y él acerca de la aplicación em la parte inferior de la pantalla.</w:t>
+      </w:r>
+    </w:p>
+    <w:p>
+      <w:pPr>
+        <w:pStyle w:val="Ttulo2"/>
+      </w:pPr>
+      <w:bookmarkStart w:id="7" w:name="_Toc165133616"/>
+      <w:r>
+        <w:t>Pantalla de Registro</w:t>
+      </w:r>
+      <w:bookmarkEnd w:id="7"/>
+    </w:p>
+    <w:p>
+      <w:r>
+        <w:t>Esta pantalla se usa para crear un nuevo usuario, el cual, ingresando todos los datos que se le solicitan, podrá crear su cuenta para luego ingresar a la plataforma.</w:t>
+      </w:r>
+    </w:p>
+    <w:p>
+      <w:pPr>
+        <w:pStyle w:val="Ttulo2"/>
+      </w:pPr>
+      <w:bookmarkStart w:id="8" w:name="_Toc165133617"/>
+      <w:r>
+        <w:t>Pantalla de Inicio</w:t>
+      </w:r>
+      <w:bookmarkEnd w:id="8"/>
+    </w:p>
+    <w:p>
+      <w:r>
+        <w:t xml:space="preserve">Una vez se accede a la plataforma después de haber iniciado sesión, se mostrará la pantalla en donde se encontrarán todas las publicaciones que se han realizado ordenadas de la más reciente a la más antigua, a las cuales se les puede dar me gusta, Además en la parte superior, se </w:t>
+      </w:r>
+      <w:r>
+        <w:t>muestra una barra que permite actualizar datos de la cuenta, ver Tendencias con las 10 publicaciones con más me gustas y crear publicaciones.</w:t>
+      </w:r>
+    </w:p>
+    <w:p>
+      <w:pPr>
+        <w:pStyle w:val="Ttulo2"/>
+      </w:pPr>
+      <w:bookmarkStart w:id="9" w:name="_Toc165133618"/>
+      <w:r>
+        <w:t>Pantalla de Editar perfil</w:t>
+      </w:r>
+      <w:bookmarkEnd w:id="9"/>
+    </w:p>
+    <w:p>
+      <w:r>
+        <w:t xml:space="preserve">Al pulsarse esta opción, se mostrará una pantalla en la cual se podrán editar los datos del perfil del usuario. No se podrá editar el </w:t>
+      </w:r>
+      <w:proofErr w:type="gramStart"/>
+      <w:r>
+        <w:t>carnet</w:t>
+      </w:r>
+      <w:proofErr w:type="gramEnd"/>
+      <w:r>
+        <w:t xml:space="preserve"> dado a que es el código por el cual se identifica dentro de la aplicación</w:t>
+      </w:r>
+    </w:p>
+    <w:p>
+      <w:pPr>
+        <w:pStyle w:val="Ttulo2"/>
+      </w:pPr>
+      <w:bookmarkStart w:id="10" w:name="_Toc165133619"/>
+      <w:r>
+        <w:t>Pantalla de Tendencias</w:t>
+      </w:r>
+      <w:bookmarkEnd w:id="10"/>
+    </w:p>
+    <w:p>
+      <w:r>
+        <w:t xml:space="preserve">Cuando se ingresa a esta pantalla, simplemente se muestran las 10 publicaciones con más me gusta que se han hecho dentro de la página </w:t>
+      </w:r>
+      <w:proofErr w:type="spellStart"/>
+      <w:r>
+        <w:t>Usocial</w:t>
+      </w:r>
+      <w:proofErr w:type="spellEnd"/>
+      <w:r>
+        <w:t>.</w:t>
+      </w:r>
+    </w:p>
+    <w:p>
+      <w:pPr>
+        <w:pStyle w:val="Ttulo2"/>
+      </w:pPr>
+      <w:bookmarkStart w:id="11" w:name="_Toc165133620"/>
+      <w:r>
+        <w:t>Pantalla de Crear publicación</w:t>
+      </w:r>
+      <w:bookmarkEnd w:id="11"/>
+    </w:p>
+    <w:p>
+      <w:r>
+        <w:t xml:space="preserve">Dentro de la aplicación, se puede compartir la información entre los usuarios, dado a que esta es la funcionalidad principal de </w:t>
+      </w:r>
+      <w:proofErr w:type="spellStart"/>
+      <w:r>
+        <w:t>Usocial</w:t>
+      </w:r>
+      <w:proofErr w:type="spellEnd"/>
+      <w:r>
+        <w:t>.</w:t>
+      </w:r>
+    </w:p>
+    <w:p>
+      <w:r>
+        <w:t>En esta pantalla se puede crear una publicación en la cual se le realiza una descripción, la cual es obligatoria, y luego, si se desea, se puede escoger una imagen y publicar, si se desea también, de manera anónima.</w:t>
+      </w:r>
+    </w:p>
+    <w:p>
+      <w:pPr>
+        <w:pStyle w:val="Ttulo2"/>
+      </w:pPr>
+      <w:bookmarkStart w:id="12" w:name="_Toc165133621"/>
+      <w:r>
+        <w:t>Módulo del administrador</w:t>
+      </w:r>
+      <w:bookmarkEnd w:id="12"/>
+    </w:p>
+    <w:p>
+      <w:r>
+        <w:t>Dentro de la aplicación hay un administrador, el cual podrá acceder a su modulo mediante una contraseña y carné previamente establecidos.</w:t>
+      </w:r>
+    </w:p>
+    <w:p>
+      <w:r>
+        <w:lastRenderedPageBreak/>
+        <w:t xml:space="preserve">Una vez dentro de este módulo, </w:t>
+      </w:r>
+      <w:r>
+        <w:t xml:space="preserve">se podrán observar todos los usuarios registrados dentro del programa y se podrá ver la información de cada uno, así como eliminarlo si se desea, además se tendrá </w:t>
+      </w:r>
+      <w:r>
+        <w:t>una pestaña</w:t>
+      </w:r>
+      <w:r>
+        <w:t xml:space="preserve"> mediante la cual se podrá acceder a la información de cada una de las publicaciones que se ha realizado dentro de la aplicación y, si desea de igual forma, eliminarlas.</w:t>
+      </w:r>
+    </w:p>
+    <w:p/>
+    <w:p>
+      <w:pPr>
+        <w:pStyle w:val="Ttulo1"/>
+      </w:pPr>
+      <w:bookmarkStart w:id="13" w:name="_Toc165133622"/>
+      <w:r>
+        <w:t>REQUISITOS DEL SISTEMA</w:t>
+      </w:r>
+      <w:bookmarkEnd w:id="13"/>
+    </w:p>
+    <w:p>
+      <w:pPr>
+        <w:ind w:left="720"/>
+      </w:pPr>
+      <w:r>
+        <w:t xml:space="preserve">Para la utilización de </w:t>
+      </w:r>
+      <w:proofErr w:type="spellStart"/>
+      <w:r>
+        <w:t>USocial</w:t>
+      </w:r>
+      <w:proofErr w:type="spellEnd"/>
+      <w:r>
+        <w:t xml:space="preserve"> se tienen como requisitos mínimos:</w:t>
+      </w:r>
+    </w:p>
+    <w:p>
+      <w:pPr>
+        <w:pStyle w:val="Prrafodelista"/>
+        <w:numPr>
+          <w:ilvl w:val="0"/>
+          <w:numId w:val="3"/>
+        </w:numPr>
+      </w:pPr>
+      <w:r>
+        <w:t xml:space="preserve">Sistema operativo: Windows, macOS o Linux </w:t>
+      </w:r>
+    </w:p>
+    <w:p>
+      <w:pPr>
+        <w:pStyle w:val="Prrafodelista"/>
+        <w:numPr>
+          <w:ilvl w:val="0"/>
+          <w:numId w:val="3"/>
+        </w:numPr>
+      </w:pPr>
+      <w:r>
+        <w:t xml:space="preserve">Navegador web (de preferencia con base en </w:t>
+      </w:r>
+      <w:proofErr w:type="spellStart"/>
+      <w:r>
+        <w:t>chromium</w:t>
+      </w:r>
+      <w:proofErr w:type="spellEnd"/>
+      <w:r>
+        <w:t>)</w:t>
+      </w:r>
+    </w:p>
+    <w:p>
+      <w:pPr>
+        <w:pStyle w:val="Prrafodelista"/>
+        <w:numPr>
+          <w:ilvl w:val="0"/>
+          <w:numId w:val="3"/>
+        </w:numPr>
+      </w:pPr>
+      <w:bookmarkStart w:id="14" w:name="_Hlk160359164"/>
+      <w:r>
+        <w:t xml:space="preserve">Editor de código (de preferencia </w:t>
+      </w:r>
+      <w:proofErr w:type="spellStart"/>
+      <w:r>
+        <w:t>VSCode</w:t>
+      </w:r>
+      <w:proofErr w:type="spellEnd"/>
+      <w:r>
+        <w:t>)</w:t>
+      </w:r>
+    </w:p>
+    <w:p>
+      <w:pPr>
+        <w:pStyle w:val="Prrafodelista"/>
+        <w:numPr>
+          <w:ilvl w:val="0"/>
+          <w:numId w:val="3"/>
+        </w:numPr>
+      </w:pPr>
+      <w:proofErr w:type="spellStart"/>
+      <w:r>
+        <w:t>NodeJS</w:t>
+      </w:r>
+      <w:proofErr w:type="spellEnd"/>
+      <w:r>
+        <w:t xml:space="preserve"> </w:t>
+      </w:r>
+      <w:r>
+        <w:t xml:space="preserve">y </w:t>
+      </w:r>
+      <w:bookmarkEnd w:id="14"/>
+      <w:r>
+        <w:t>sus dependencias</w:t>
+      </w:r>
+    </w:p>
+    <w:p>
+      <w:pPr>
+        <w:pStyle w:val="Prrafodelista"/>
+        <w:numPr>
+          <w:ilvl w:val="0"/>
+          <w:numId w:val="3"/>
+        </w:numPr>
+      </w:pPr>
+      <w:r>
+        <w:t>Acceso a una red</w:t>
+      </w:r>
+      <w:r>
+        <w:t xml:space="preserve"> privada de preferencia</w:t>
+      </w:r>
+      <w:r>
+        <w:t>.</w:t>
+      </w:r>
+    </w:p>
+    <w:p>
+      <w:pPr>
+        <w:ind w:left="720"/>
+      </w:pPr>
+    </w:p>
+    <w:p>
+      <w:pPr>
+        <w:ind w:left="720"/>
+      </w:pPr>
+    </w:p>
+    <w:p>
+      <w:pPr>
+        <w:ind w:left="720"/>
+      </w:pPr>
+    </w:p>
+    <w:p>
+      <w:pPr>
+        <w:ind w:left="720"/>
+      </w:pPr>
+    </w:p>
+    <w:p>
+      <w:pPr>
+        <w:ind w:left="720"/>
+      </w:pPr>
+    </w:p>
+    <w:p>
+      <w:pPr>
+        <w:ind w:left="720"/>
+      </w:pPr>
+    </w:p>
+    <w:p>
+      <w:pPr>
+        <w:ind w:left="720"/>
+      </w:pPr>
+    </w:p>
+    <w:p>
+      <w:pPr>
+        <w:ind w:left="720"/>
+      </w:pPr>
+    </w:p>
+    <w:p>
+      <w:pPr>
+        <w:ind w:left="720"/>
+      </w:pPr>
+    </w:p>
+    <w:p>
+      <w:pPr>
+        <w:ind w:left="720"/>
+      </w:pPr>
+    </w:p>
+    <w:p>
+      <w:pPr>
+        <w:ind w:left="720"/>
+      </w:pPr>
+    </w:p>
+    <w:p>
+      <w:pPr>
+        <w:ind w:left="720"/>
+      </w:pPr>
+    </w:p>
+    <w:p>
+      <w:pPr>
+        <w:ind w:left="720"/>
+      </w:pPr>
+      <w:r>
+        <w:br/>
+      </w:r>
+    </w:p>
+    <w:p>
+      <w:pPr>
+        <w:pStyle w:val="Ttulo1"/>
+        <w:ind w:left="720"/>
+      </w:pPr>
+      <w:bookmarkStart w:id="15" w:name="_Toc165133623"/>
+      <w:r>
+        <w:lastRenderedPageBreak/>
+        <w:t>FLUJO DE LAS FUNCIONALIDADES DEL SISTEMA</w:t>
+      </w:r>
+      <w:bookmarkEnd w:id="15"/>
+    </w:p>
+    <w:p>
+      <w:pPr>
+        <w:numPr>
+          <w:ilvl w:val="0"/>
+          <w:numId w:val="2"/>
+        </w:numPr>
+      </w:pPr>
+      <w:r>
+        <w:t xml:space="preserve">El programa se inicializa por medio de la apertura de los archivos que permiten que se ejecuten tanto el </w:t>
+      </w:r>
+      <w:proofErr w:type="spellStart"/>
+      <w:r>
+        <w:t>backend</w:t>
+      </w:r>
+      <w:proofErr w:type="spellEnd"/>
+      <w:r>
+        <w:t xml:space="preserve"> y el </w:t>
+      </w:r>
+      <w:proofErr w:type="spellStart"/>
+      <w:r>
+        <w:t>frontend</w:t>
+      </w:r>
+      <w:proofErr w:type="spellEnd"/>
+      <w:r>
+        <w:t xml:space="preserve">, por lo que se abren las carpetas del </w:t>
+      </w:r>
+      <w:proofErr w:type="spellStart"/>
+      <w:r>
+        <w:t>frontend</w:t>
+      </w:r>
+      <w:proofErr w:type="spellEnd"/>
+      <w:r>
+        <w:t xml:space="preserve"> y del </w:t>
+      </w:r>
+      <w:proofErr w:type="spellStart"/>
+      <w:r>
+        <w:t>backend</w:t>
+      </w:r>
+      <w:proofErr w:type="spellEnd"/>
+      <w:r>
+        <w:t xml:space="preserve"> y se inicializan ingresando en la consola “</w:t>
+      </w:r>
+      <w:proofErr w:type="spellStart"/>
+      <w:r>
+        <w:t>npm</w:t>
+      </w:r>
+      <w:proofErr w:type="spellEnd"/>
+      <w:r>
+        <w:t xml:space="preserve"> </w:t>
+      </w:r>
+      <w:proofErr w:type="spellStart"/>
+      <w:r>
+        <w:t>start</w:t>
+      </w:r>
+      <w:proofErr w:type="spellEnd"/>
+      <w:r>
+        <w:t>”.</w:t>
+      </w:r>
+      <w:r>
+        <w:rPr>
+          <w:noProof/>
+        </w:rPr>
+        <w:t xml:space="preserve"> </w:t>
+      </w:r>
+    </w:p>
+    <w:p>
+      <w:r>
+        <w:drawing>
+          <wp:inline distT="0" distB="0" distL="0" distR="0" wp14:anchorId="5AA33752" wp14:editId="1F8763DF">
+            <wp:extent cx="5731510" cy="730250"/>
+            <wp:effectExtent l="0" t="0" r="2540" b="0"/>
+            <wp:docPr id="732569345" name="Imagen 1" descr="Imagen que contiene Diagrama&#10;&#10;Descripción generada automáticamente"/>
+            <wp:cNvGraphicFramePr>
+              <a:graphicFrameLocks xmlns:a="http://schemas.openxmlformats.org/drawingml/2006/main" noChangeAspect="1"/>
+            </wp:cNvGraphicFramePr>
+            <a:graphic xmlns:a="http://schemas.openxmlformats.org/drawingml/2006/main">
+              <a:graphicData uri="http://schemas.openxmlformats.org/drawingml/2006/picture">
+                <pic:pic xmlns:pic="http://schemas.openxmlformats.org/drawingml/2006/picture">
+                  <pic:nvPicPr>
+                    <pic:cNvPr id="732569345" name="Imagen 1" descr="Imagen que contiene Diagrama&#10;&#10;Descripción generada automáticamente"/>
+                    <pic:cNvPicPr/>
+                  </pic:nvPicPr>
+                  <pic:blipFill>
+                    <a:blip r:embed="rId8"/>
+                    <a:stretch>
+                      <a:fillRect/>
+                    </a:stretch>
+                  </pic:blipFill>
+                  <pic:spPr>
+                    <a:xfrm>
+                      <a:off x="0" y="0"/>
+                      <a:ext cx="5731510" cy="730250"/>
+                    </a:xfrm>
+                    <a:prstGeom prst="rect">
+                      <a:avLst/>
+                    </a:prstGeom>
+                  </pic:spPr>
+                </pic:pic>
+              </a:graphicData>
+            </a:graphic>
+          </wp:inline>
+        </w:drawing>
+      </w:r>
+      <w:r>
+        <w:drawing>
+          <wp:inline distT="0" distB="0" distL="0" distR="0" wp14:anchorId="4FB5B414" wp14:editId="1DF18D34">
+            <wp:extent cx="5731510" cy="720090"/>
+            <wp:effectExtent l="0" t="0" r="2540" b="3810"/>
+            <wp:docPr id="1812181730" name="Imagen 1" descr="Imagen que contiene Interfaz de usuario gráfica&#10;&#10;Descripción generada automáticamente"/>
+            <wp:cNvGraphicFramePr>
+              <a:graphicFrameLocks xmlns:a="http://schemas.openxmlformats.org/drawingml/2006/main" noChangeAspect="1"/>
+            </wp:cNvGraphicFramePr>
+            <a:graphic xmlns:a="http://schemas.openxmlformats.org/drawingml/2006/main">
+              <a:graphicData uri="http://schemas.openxmlformats.org/drawingml/2006/picture">
+                <pic:pic xmlns:pic="http://schemas.openxmlformats.org/drawingml/2006/picture">
+                  <pic:nvPicPr>
+                    <pic:cNvPr id="1812181730" name="Imagen 1" descr="Imagen que contiene Interfaz de usuario gráfica&#10;&#10;Descripción generada automáticamente"/>
+                    <pic:cNvPicPr/>
+                  </pic:nvPicPr>
+                  <pic:blipFill>
+                    <a:blip r:embed="rId9"/>
+                    <a:stretch>
+                      <a:fillRect/>
+                    </a:stretch>
+                  </pic:blipFill>
+                  <pic:spPr>
+                    <a:xfrm>
+                      <a:off x="0" y="0"/>
+                      <a:ext cx="5731510" cy="720090"/>
+                    </a:xfrm>
+                    <a:prstGeom prst="rect">
+                      <a:avLst/>
+                    </a:prstGeom>
+                  </pic:spPr>
+                </pic:pic>
+              </a:graphicData>
+            </a:graphic>
+          </wp:inline>
+        </w:drawing>
+      </w:r>
+    </w:p>
+    <w:p>
+      <w:pPr>
+        <w:numPr>
+          <w:ilvl w:val="0"/>
+          <w:numId w:val="2"/>
+        </w:numPr>
+      </w:pPr>
+      <w:r>
+        <w:t xml:space="preserve">Una vez inicializados tanto el </w:t>
+      </w:r>
+      <w:proofErr w:type="spellStart"/>
+      <w:r>
+        <w:t>backend</w:t>
+      </w:r>
+      <w:proofErr w:type="spellEnd"/>
+      <w:r>
+        <w:t xml:space="preserve"> como el </w:t>
+      </w:r>
+      <w:proofErr w:type="spellStart"/>
+      <w:r>
+        <w:t>frontend</w:t>
+      </w:r>
+      <w:proofErr w:type="spellEnd"/>
+      <w:r>
+        <w:t xml:space="preserve">, se puede acceder a la página web por medio de cualquier navegador ingresando: </w:t>
+      </w:r>
+      <w:hyperlink r:id="rId10" w:history="1">
+        <w:r>
+          <w:rPr>
+            <w:rStyle w:val="Hipervnculo"/>
+          </w:rPr>
+          <w:t>http://localhost:3000/</w:t>
+        </w:r>
+      </w:hyperlink>
+      <w:r>
+        <w:t xml:space="preserve">. El cual redirigirá automáticamente a la pantalla de inicio de sesión. </w:t>
+      </w:r>
+      <w:r>
+        <w:drawing>
+          <wp:inline distT="0" distB="0" distL="0" distR="0" wp14:anchorId="231FB4A1" wp14:editId="3CB2799A">
+            <wp:extent cx="5731510" cy="376555"/>
+            <wp:effectExtent l="0" t="0" r="2540" b="4445"/>
+            <wp:docPr id="214348471" name="Imagen 1"/>
+            <wp:cNvGraphicFramePr>
+              <a:graphicFrameLocks xmlns:a="http://schemas.openxmlformats.org/drawingml/2006/main" noChangeAspect="1"/>
+            </wp:cNvGraphicFramePr>
+            <a:graphic xmlns:a="http://schemas.openxmlformats.org/drawingml/2006/main">
+              <a:graphicData uri="http://schemas.openxmlformats.org/drawingml/2006/picture">
+                <pic:pic xmlns:pic="http://schemas.openxmlformats.org/drawingml/2006/picture">
+                  <pic:nvPicPr>
+                    <pic:cNvPr id="214348471" name=""/>
+                    <pic:cNvPicPr/>
+                  </pic:nvPicPr>
+                  <pic:blipFill>
+                    <a:blip r:embed="rId11"/>
+                    <a:stretch>
+                      <a:fillRect/>
+                    </a:stretch>
+                  </pic:blipFill>
+                  <pic:spPr>
+                    <a:xfrm>
+                      <a:off x="0" y="0"/>
+                      <a:ext cx="5731510" cy="376555"/>
+                    </a:xfrm>
+                    <a:prstGeom prst="rect">
+                      <a:avLst/>
+                    </a:prstGeom>
+                  </pic:spPr>
+                </pic:pic>
+              </a:graphicData>
+            </a:graphic>
+          </wp:inline>
+        </w:drawing>
+      </w:r>
+    </w:p>
+    <w:p>
+      <w:pPr>
+        <w:numPr>
+          <w:ilvl w:val="0"/>
+          <w:numId w:val="2"/>
+        </w:numPr>
+      </w:pPr>
+      <w:r>
+        <w:t>Dentro de la página se mostrará la pestaña que permitirá acceder a la página si es que ya se posee una cuenta, y en dado caso de que no se posea una cuenta, se podrá crear una. Adicionalmente presenta la información de contacto en la parte inferior.</w:t>
+      </w:r>
+      <w:r>
+        <w:rPr>
+          <w:noProof/>
+        </w:rPr>
+        <w:t xml:space="preserve"> </w:t>
+      </w:r>
+      <w:r>
+        <w:drawing>
+          <wp:inline distT="0" distB="0" distL="0" distR="0" wp14:anchorId="466259AA" wp14:editId="64E497BD">
+            <wp:extent cx="4701564" cy="2435166"/>
+            <wp:effectExtent l="0" t="0" r="3810" b="3810"/>
+            <wp:docPr id="1002821177" name="Imagen 1" descr="Interfaz de usuario gráfica, Texto&#10;&#10;Descripción generada automáticamente"/>
+            <wp:cNvGraphicFramePr>
+              <a:graphicFrameLocks xmlns:a="http://schemas.openxmlformats.org/drawingml/2006/main" noChangeAspect="1"/>
+            </wp:cNvGraphicFramePr>
+            <a:graphic xmlns:a="http://schemas.openxmlformats.org/drawingml/2006/main">
+              <a:graphicData uri="http://schemas.openxmlformats.org/drawingml/2006/picture">
+                <pic:pic xmlns:pic="http://schemas.openxmlformats.org/drawingml/2006/picture">
+                  <pic:nvPicPr>
+                    <pic:cNvPr id="1002821177" name="Imagen 1" descr="Interfaz de usuario gráfica, Texto&#10;&#10;Descripción generada automáticamente"/>
+                    <pic:cNvPicPr/>
+                  </pic:nvPicPr>
+                  <pic:blipFill>
+                    <a:blip r:embed="rId12"/>
+                    <a:stretch>
+                      <a:fillRect/>
+                    </a:stretch>
+                  </pic:blipFill>
+                  <pic:spPr>
+                    <a:xfrm>
+                      <a:off x="0" y="0"/>
+                      <a:ext cx="4711266" cy="2440191"/>
+                    </a:xfrm>
+                    <a:prstGeom prst="rect">
+                      <a:avLst/>
+                    </a:prstGeom>
+                  </pic:spPr>
+                </pic:pic>
+              </a:graphicData>
+            </a:graphic>
+          </wp:inline>
+        </w:drawing>
+      </w:r>
+    </w:p>
+    <w:p>
+      <w:pPr>
+        <w:numPr>
+          <w:ilvl w:val="1"/>
+          <w:numId w:val="2"/>
+        </w:numPr>
+      </w:pPr>
+      <w:r>
+        <w:rPr>
+          <w:noProof/>
+        </w:rPr>
+        <w:lastRenderedPageBreak/>
+        <w:t>Se se pulsa la opcion de crear una cuenta, se podrá registrar dentro de la aplicación por medio de una pantalla que solicitará toda la información necesaria.</w:t>
+      </w:r>
+      <w:r>
+        <w:rPr>
+          <w:noProof/>
+        </w:rPr>
+        <w:t xml:space="preserve"> </w:t>
+      </w:r>
+      <w:r>
+        <w:rPr>
+          <w:noProof/>
+        </w:rPr>
+        <w:drawing>
+          <wp:inline distT="0" distB="0" distL="0" distR="0" wp14:anchorId="20ED9682" wp14:editId="310B3018">
+            <wp:extent cx="3930178" cy="2209800"/>
+            <wp:effectExtent l="0" t="0" r="0" b="0"/>
+            <wp:docPr id="810514707" name="Imagen 1" descr="Interfaz de usuario gráfica, Aplicación&#10;&#10;Descripción generada automáticamente"/>
+            <wp:cNvGraphicFramePr>
+              <a:graphicFrameLocks xmlns:a="http://schemas.openxmlformats.org/drawingml/2006/main" noChangeAspect="1"/>
+            </wp:cNvGraphicFramePr>
+            <a:graphic xmlns:a="http://schemas.openxmlformats.org/drawingml/2006/main">
+              <a:graphicData uri="http://schemas.openxmlformats.org/drawingml/2006/picture">
+                <pic:pic xmlns:pic="http://schemas.openxmlformats.org/drawingml/2006/picture">
+                  <pic:nvPicPr>
+                    <pic:cNvPr id="810514707" name="Imagen 1" descr="Interfaz de usuario gráfica, Aplicación&#10;&#10;Descripción generada automáticamente"/>
+                    <pic:cNvPicPr/>
+                  </pic:nvPicPr>
+                  <pic:blipFill>
+                    <a:blip r:embed="rId13"/>
+                    <a:stretch>
+                      <a:fillRect/>
+                    </a:stretch>
+                  </pic:blipFill>
+                  <pic:spPr>
+                    <a:xfrm>
+                      <a:off x="0" y="0"/>
+                      <a:ext cx="3938866" cy="2214685"/>
+                    </a:xfrm>
+                    <a:prstGeom prst="rect">
+                      <a:avLst/>
+                    </a:prstGeom>
+                  </pic:spPr>
+                </pic:pic>
+              </a:graphicData>
+            </a:graphic>
+          </wp:inline>
+        </w:drawing>
+      </w:r>
+    </w:p>
+    <w:p>
+      <w:pPr>
+        <w:numPr>
+          <w:ilvl w:val="0"/>
+          <w:numId w:val="2"/>
+        </w:numPr>
+      </w:pPr>
+      <w:r>
+        <w:t>Una vez con una cuenta dentro de la red social, se puede iniciar sesión dentro de la página web.</w:t>
+      </w:r>
+      <w:r>
+        <w:rPr>
+          <w:noProof/>
+        </w:rPr>
+        <w:t xml:space="preserve"> </w:t>
+      </w:r>
+      <w:r>
+        <w:drawing>
+          <wp:inline distT="0" distB="0" distL="0" distR="0" wp14:anchorId="3B0835E2" wp14:editId="6310DC18">
+            <wp:extent cx="3725012" cy="2094442"/>
+            <wp:effectExtent l="0" t="0" r="8890" b="1270"/>
+            <wp:docPr id="1250500067" name="Imagen 1" descr="Interfaz de usuario gráfica, Sitio web&#10;&#10;Descripción generada automáticamente"/>
+            <wp:cNvGraphicFramePr>
+              <a:graphicFrameLocks xmlns:a="http://schemas.openxmlformats.org/drawingml/2006/main" noChangeAspect="1"/>
+            </wp:cNvGraphicFramePr>
+            <a:graphic xmlns:a="http://schemas.openxmlformats.org/drawingml/2006/main">
+              <a:graphicData uri="http://schemas.openxmlformats.org/drawingml/2006/picture">
+                <pic:pic xmlns:pic="http://schemas.openxmlformats.org/drawingml/2006/picture">
+                  <pic:nvPicPr>
+                    <pic:cNvPr id="1250500067" name="Imagen 1" descr="Interfaz de usuario gráfica, Sitio web&#10;&#10;Descripción generada automáticamente"/>
+                    <pic:cNvPicPr/>
+                  </pic:nvPicPr>
+                  <pic:blipFill>
+                    <a:blip r:embed="rId14"/>
+                    <a:stretch>
+                      <a:fillRect/>
+                    </a:stretch>
+                  </pic:blipFill>
+                  <pic:spPr>
+                    <a:xfrm>
+                      <a:off x="0" y="0"/>
+                      <a:ext cx="3744316" cy="2105296"/>
+                    </a:xfrm>
+                    <a:prstGeom prst="rect">
+                      <a:avLst/>
+                    </a:prstGeom>
+                  </pic:spPr>
+                </pic:pic>
+              </a:graphicData>
+            </a:graphic>
+          </wp:inline>
+        </w:drawing>
+      </w:r>
+    </w:p>
+    <w:p>
+      <w:pPr>
+        <w:numPr>
+          <w:ilvl w:val="0"/>
+          <w:numId w:val="2"/>
+        </w:numPr>
+      </w:pPr>
+      <w:r>
+        <w:rPr>
+          <w:noProof/>
+        </w:rPr>
+        <w:t>Una vez adentro de la página principal, se podrán ver todas las publicaciones dentro de la aplicación y acceder a las opciones de editar perfil, crear publicación, tendencias, editar perfil y salir.</w:t>
+      </w:r>
+      <w:r>
+        <w:rPr>
+          <w:noProof/>
+        </w:rPr>
+        <w:t xml:space="preserve"> </w:t>
+      </w:r>
+      <w:r>
+        <w:rPr>
+          <w:noProof/>
+        </w:rPr>
+        <w:drawing>
+          <wp:inline distT="0" distB="0" distL="0" distR="0" wp14:anchorId="708961CE" wp14:editId="002FCF4C">
+            <wp:extent cx="3263478" cy="1834938"/>
+            <wp:effectExtent l="0" t="0" r="0" b="0"/>
+            <wp:docPr id="804189226" name="Imagen 1" descr="Interfaz de usuario gráfica, Texto, Aplicación&#10;&#10;Descripción generada automáticamente"/>
+            <wp:cNvGraphicFramePr>
+              <a:graphicFrameLocks xmlns:a="http://schemas.openxmlformats.org/drawingml/2006/main" noChangeAspect="1"/>
+            </wp:cNvGraphicFramePr>
+            <a:graphic xmlns:a="http://schemas.openxmlformats.org/drawingml/2006/main">
+              <a:graphicData uri="http://schemas.openxmlformats.org/drawingml/2006/picture">
+                <pic:pic xmlns:pic="http://schemas.openxmlformats.org/drawingml/2006/picture">
+                  <pic:nvPicPr>
+                    <pic:cNvPr id="804189226" name="Imagen 1" descr="Interfaz de usuario gráfica, Texto, Aplicación&#10;&#10;Descripción generada automáticamente"/>
+                    <pic:cNvPicPr/>
+                  </pic:nvPicPr>
+                  <pic:blipFill>
+                    <a:blip r:embed="rId15"/>
+                    <a:stretch>
+                      <a:fillRect/>
+                    </a:stretch>
+                  </pic:blipFill>
+                  <pic:spPr>
+                    <a:xfrm>
+                      <a:off x="0" y="0"/>
+                      <a:ext cx="3270083" cy="1838652"/>
+                    </a:xfrm>
+                    <a:prstGeom prst="rect">
+                      <a:avLst/>
+                    </a:prstGeom>
+                  </pic:spPr>
+                </pic:pic>
+              </a:graphicData>
+            </a:graphic>
+          </wp:inline>
+        </w:drawing>
+      </w:r>
+    </w:p>
+    <w:p>
+      <w:pPr>
+        <w:numPr>
+          <w:ilvl w:val="1"/>
+          <w:numId w:val="2"/>
+        </w:numPr>
+      </w:pPr>
+      <w:r>
+        <w:lastRenderedPageBreak/>
+        <w:t xml:space="preserve">Dentro de la pestaña de crear publicación se podrá publicar dentro de la aplicación, lo cual se realiza ingresando </w:t>
+      </w:r>
+      <w:proofErr w:type="gramStart"/>
+      <w:r>
+        <w:t>un descripción</w:t>
+      </w:r>
+      <w:proofErr w:type="gramEnd"/>
+      <w:r>
+        <w:t xml:space="preserve"> que es obligatoria, una categoría de la publicación, escoger una imagen y publicar, si se desea, de manera anónima.</w:t>
+      </w:r>
+      <w:r>
+        <w:rPr>
+          <w:noProof/>
+        </w:rPr>
+        <w:t xml:space="preserve"> </w:t>
+      </w:r>
+      <w:r>
+        <w:rPr>
+          <w:noProof/>
+        </w:rPr>
+        <w:drawing>
+          <wp:inline distT="0" distB="0" distL="0" distR="0" wp14:anchorId="7463D1E8" wp14:editId="403561E1">
+            <wp:extent cx="4873195" cy="2740025"/>
+            <wp:effectExtent l="0" t="0" r="3810" b="3175"/>
+            <wp:docPr id="1023863538" name="Imagen 1" descr="Interfaz de usuario gráfica, Aplicación&#10;&#10;Descripción generada automáticamente"/>
+            <wp:cNvGraphicFramePr>
+              <a:graphicFrameLocks xmlns:a="http://schemas.openxmlformats.org/drawingml/2006/main" noChangeAspect="1"/>
+            </wp:cNvGraphicFramePr>
+            <a:graphic xmlns:a="http://schemas.openxmlformats.org/drawingml/2006/main">
+              <a:graphicData uri="http://schemas.openxmlformats.org/drawingml/2006/picture">
+                <pic:pic xmlns:pic="http://schemas.openxmlformats.org/drawingml/2006/picture">
+                  <pic:nvPicPr>
+                    <pic:cNvPr id="1023863538" name="Imagen 1" descr="Interfaz de usuario gráfica, Aplicación&#10;&#10;Descripción generada automáticamente"/>
+                    <pic:cNvPicPr/>
+                  </pic:nvPicPr>
+                  <pic:blipFill>
+                    <a:blip r:embed="rId16"/>
+                    <a:stretch>
+                      <a:fillRect/>
+                    </a:stretch>
+                  </pic:blipFill>
+                  <pic:spPr>
+                    <a:xfrm>
+                      <a:off x="0" y="0"/>
+                      <a:ext cx="4876030" cy="2741619"/>
+                    </a:xfrm>
+                    <a:prstGeom prst="rect">
+                      <a:avLst/>
+                    </a:prstGeom>
+                  </pic:spPr>
+                </pic:pic>
+              </a:graphicData>
+            </a:graphic>
+          </wp:inline>
+        </w:drawing>
+      </w:r>
+    </w:p>
+    <w:p>
+      <w:pPr>
+        <w:numPr>
+          <w:ilvl w:val="1"/>
+          <w:numId w:val="2"/>
+        </w:numPr>
+      </w:pPr>
+      <w:r>
+        <w:t xml:space="preserve">Ahora si se regresa a la pestaña de principal, se podrá ver la publicación junto con el nombre del usuario que la publico, la categoría de la publicación, la facultad y carrera del usuario, la descripción, la fecha de publicación, lo </w:t>
+      </w:r>
+      <w:proofErr w:type="spellStart"/>
+      <w:r>
+        <w:t>likes</w:t>
+      </w:r>
+      <w:proofErr w:type="spellEnd"/>
+      <w:r>
+        <w:t xml:space="preserve"> y los comentarios, los cuales no están habilitados aún.</w:t>
+      </w:r>
+      <w:r>
+        <w:rPr>
+          <w:noProof/>
+        </w:rPr>
+        <w:t xml:space="preserve"> </w:t>
+      </w:r>
+      <w:r>
+        <w:drawing>
+          <wp:inline distT="0" distB="0" distL="0" distR="0" wp14:anchorId="6A7FD050" wp14:editId="553E6EDF">
+            <wp:extent cx="4858138" cy="2731559"/>
+            <wp:effectExtent l="0" t="0" r="0" b="0"/>
+            <wp:docPr id="1056173069" name="Imagen 1" descr="Interfaz de usuario gráfica, Texto&#10;&#10;Descripción generada automáticamente"/>
+            <wp:cNvGraphicFramePr>
+              <a:graphicFrameLocks xmlns:a="http://schemas.openxmlformats.org/drawingml/2006/main" noChangeAspect="1"/>
+            </wp:cNvGraphicFramePr>
+            <a:graphic xmlns:a="http://schemas.openxmlformats.org/drawingml/2006/main">
+              <a:graphicData uri="http://schemas.openxmlformats.org/drawingml/2006/picture">
+                <pic:pic xmlns:pic="http://schemas.openxmlformats.org/drawingml/2006/picture">
+                  <pic:nvPicPr>
+                    <pic:cNvPr id="1056173069" name="Imagen 1" descr="Interfaz de usuario gráfica, Texto&#10;&#10;Descripción generada automáticamente"/>
+                    <pic:cNvPicPr/>
+                  </pic:nvPicPr>
+                  <pic:blipFill>
+                    <a:blip r:embed="rId17"/>
+                    <a:stretch>
+                      <a:fillRect/>
+                    </a:stretch>
+                  </pic:blipFill>
+                  <pic:spPr>
+                    <a:xfrm>
+                      <a:off x="0" y="0"/>
+                      <a:ext cx="4864122" cy="2734924"/>
+                    </a:xfrm>
+                    <a:prstGeom prst="rect">
+                      <a:avLst/>
+                    </a:prstGeom>
+                  </pic:spPr>
+                </pic:pic>
+              </a:graphicData>
+            </a:graphic>
+          </wp:inline>
+        </w:drawing>
+      </w:r>
+    </w:p>
+    <w:p>
+      <w:pPr>
+        <w:numPr>
+          <w:ilvl w:val="1"/>
+          <w:numId w:val="2"/>
+        </w:numPr>
+      </w:pPr>
+      <w:r>
+        <w:lastRenderedPageBreak/>
+        <w:t xml:space="preserve">Si se pulsa el botón de </w:t>
+      </w:r>
+      <w:proofErr w:type="spellStart"/>
+      <w:r>
+        <w:t>likes</w:t>
+      </w:r>
+      <w:proofErr w:type="spellEnd"/>
+      <w:r>
+        <w:t xml:space="preserve">, se podrá </w:t>
+      </w:r>
+      <w:proofErr w:type="gramStart"/>
+      <w:r>
+        <w:t xml:space="preserve">dar </w:t>
+      </w:r>
+      <w:proofErr w:type="spellStart"/>
+      <w:r>
+        <w:t>like</w:t>
+      </w:r>
+      <w:proofErr w:type="spellEnd"/>
+      <w:proofErr w:type="gramEnd"/>
+      <w:r>
+        <w:t xml:space="preserve"> y se mostrará </w:t>
+      </w:r>
+      <w:r>
+        <w:drawing>
+          <wp:inline distT="0" distB="0" distL="0" distR="0" wp14:anchorId="3A9CDB61" wp14:editId="2A9466C8">
+            <wp:extent cx="3725333" cy="2884594"/>
+            <wp:effectExtent l="0" t="0" r="8890" b="0"/>
+            <wp:docPr id="794488579" name="Imagen 1" descr="Interfaz de usuario gráfica&#10;&#10;Descripción generada automáticamente"/>
+            <wp:cNvGraphicFramePr>
+              <a:graphicFrameLocks xmlns:a="http://schemas.openxmlformats.org/drawingml/2006/main" noChangeAspect="1"/>
+            </wp:cNvGraphicFramePr>
+            <a:graphic xmlns:a="http://schemas.openxmlformats.org/drawingml/2006/main">
+              <a:graphicData uri="http://schemas.openxmlformats.org/drawingml/2006/picture">
+                <pic:pic xmlns:pic="http://schemas.openxmlformats.org/drawingml/2006/picture">
+                  <pic:nvPicPr>
+                    <pic:cNvPr id="794488579" name="Imagen 1" descr="Interfaz de usuario gráfica&#10;&#10;Descripción generada automáticamente"/>
+                    <pic:cNvPicPr/>
+                  </pic:nvPicPr>
+                  <pic:blipFill>
+                    <a:blip r:embed="rId18"/>
+                    <a:stretch>
+                      <a:fillRect/>
+                    </a:stretch>
+                  </pic:blipFill>
+                  <pic:spPr>
+                    <a:xfrm>
+                      <a:off x="0" y="0"/>
+                      <a:ext cx="3736377" cy="2893145"/>
+                    </a:xfrm>
+                    <a:prstGeom prst="rect">
+                      <a:avLst/>
+                    </a:prstGeom>
+                  </pic:spPr>
+                </pic:pic>
+              </a:graphicData>
+            </a:graphic>
+          </wp:inline>
+        </w:drawing>
+      </w:r>
+    </w:p>
+    <w:p>
+      <w:pPr>
+        <w:numPr>
+          <w:ilvl w:val="1"/>
+          <w:numId w:val="2"/>
+        </w:numPr>
+      </w:pPr>
+      <w:r>
+        <w:t>Ahora si se desea editar el perfil, aparecerá la siguiente pantalla que permitirá que se puedan modificar los datos del usuario.</w:t>
+      </w:r>
+      <w:r>
+        <w:rPr>
+          <w:noProof/>
+        </w:rPr>
+        <w:t xml:space="preserve"> </w:t>
+      </w:r>
+      <w:r>
+        <w:rPr>
+          <w:noProof/>
+        </w:rPr>
+        <w:drawing>
+          <wp:inline distT="0" distB="0" distL="0" distR="0" wp14:anchorId="7932DAC2" wp14:editId="3EE3BA52">
+            <wp:extent cx="3935311" cy="2040467"/>
+            <wp:effectExtent l="0" t="0" r="8255" b="0"/>
+            <wp:docPr id="1562565318" name="Imagen 1" descr="Interfaz de usuario gráfica, Aplicación&#10;&#10;Descripción generada automáticamente"/>
+            <wp:cNvGraphicFramePr>
+              <a:graphicFrameLocks xmlns:a="http://schemas.openxmlformats.org/drawingml/2006/main" noChangeAspect="1"/>
+            </wp:cNvGraphicFramePr>
+            <a:graphic xmlns:a="http://schemas.openxmlformats.org/drawingml/2006/main">
+              <a:graphicData uri="http://schemas.openxmlformats.org/drawingml/2006/picture">
+                <pic:pic xmlns:pic="http://schemas.openxmlformats.org/drawingml/2006/picture">
+                  <pic:nvPicPr>
+                    <pic:cNvPr id="1562565318" name="Imagen 1" descr="Interfaz de usuario gráfica, Aplicación&#10;&#10;Descripción generada automáticamente"/>
+                    <pic:cNvPicPr/>
+                  </pic:nvPicPr>
+                  <pic:blipFill>
+                    <a:blip r:embed="rId19"/>
+                    <a:stretch>
+                      <a:fillRect/>
+                    </a:stretch>
+                  </pic:blipFill>
+                  <pic:spPr>
+                    <a:xfrm>
+                      <a:off x="0" y="0"/>
+                      <a:ext cx="3941925" cy="2043896"/>
+                    </a:xfrm>
+                    <a:prstGeom prst="rect">
+                      <a:avLst/>
+                    </a:prstGeom>
+                  </pic:spPr>
+                </pic:pic>
+              </a:graphicData>
+            </a:graphic>
+          </wp:inline>
+        </w:drawing>
+      </w:r>
+    </w:p>
+    <w:p>
+      <w:pPr>
+        <w:numPr>
+          <w:ilvl w:val="1"/>
+          <w:numId w:val="2"/>
+        </w:numPr>
+      </w:pPr>
+      <w:r>
+        <w:t>Una vez actualizados los datos, se mostrará de ahora en adelante esos nuevos datos cuando se desee crear una publicación y se requerirá esa nueva contraseña para poder acceder a la cuenta.</w:t>
+      </w:r>
+      <w:r>
+        <w:rPr>
+          <w:noProof/>
+        </w:rPr>
+        <w:t xml:space="preserve"> </w:t>
+      </w:r>
+      <w:r>
+        <w:drawing>
+          <wp:inline distT="0" distB="0" distL="0" distR="0" wp14:anchorId="30B41612" wp14:editId="28790F9E">
+            <wp:extent cx="3496733" cy="1849479"/>
+            <wp:effectExtent l="0" t="0" r="8890" b="0"/>
+            <wp:docPr id="167616530" name="Imagen 1" descr="Interfaz de usuario gráfica, Texto, Aplicación&#10;&#10;Descripción generada automáticamente"/>
+            <wp:cNvGraphicFramePr>
+              <a:graphicFrameLocks xmlns:a="http://schemas.openxmlformats.org/drawingml/2006/main" noChangeAspect="1"/>
+            </wp:cNvGraphicFramePr>
+            <a:graphic xmlns:a="http://schemas.openxmlformats.org/drawingml/2006/main">
+              <a:graphicData uri="http://schemas.openxmlformats.org/drawingml/2006/picture">
+                <pic:pic xmlns:pic="http://schemas.openxmlformats.org/drawingml/2006/picture">
+                  <pic:nvPicPr>
+                    <pic:cNvPr id="167616530" name="Imagen 1" descr="Interfaz de usuario gráfica, Texto, Aplicación&#10;&#10;Descripción generada automáticamente"/>
+                    <pic:cNvPicPr/>
+                  </pic:nvPicPr>
+                  <pic:blipFill>
+                    <a:blip r:embed="rId20"/>
+                    <a:stretch>
+                      <a:fillRect/>
+                    </a:stretch>
+                  </pic:blipFill>
+                  <pic:spPr>
+                    <a:xfrm>
+                      <a:off x="0" y="0"/>
+                      <a:ext cx="3503017" cy="1852803"/>
+                    </a:xfrm>
+                    <a:prstGeom prst="rect">
+                      <a:avLst/>
+                    </a:prstGeom>
+                  </pic:spPr>
+                </pic:pic>
+              </a:graphicData>
+            </a:graphic>
+          </wp:inline>
+        </w:drawing>
+      </w:r>
+    </w:p>
+    <w:p>
+      <w:pPr>
+        <w:numPr>
+          <w:ilvl w:val="1"/>
+          <w:numId w:val="2"/>
+        </w:numPr>
+      </w:pPr>
+      <w:r>
+        <w:rPr>
+          <w:noProof/>
+        </w:rPr>
+        <w:lastRenderedPageBreak/>
+        <w:t xml:space="preserve">Como se pudo observar en la captura anterior, en la pestaña de inicio se muestra las publicaciones conforme se publican, pero si se desea ver las 10 publicaciones con más likes en orden de la mayor a menor se ingresa a la pestaña de tendencias, en donde aparece de primero la publicación que tiene un like dado a que esta es la que tiene más likes (1). </w:t>
+      </w:r>
+      <w:r>
+        <w:rPr>
+          <w:noProof/>
+        </w:rPr>
+        <w:drawing>
+          <wp:inline distT="0" distB="0" distL="0" distR="0" wp14:anchorId="196558CF" wp14:editId="07CEA389">
+            <wp:extent cx="4964041" cy="2573866"/>
+            <wp:effectExtent l="0" t="0" r="8255" b="0"/>
+            <wp:docPr id="1904068684" name="Imagen 1" descr="Imagen que contiene Interfaz de usuario gráfica&#10;&#10;Descripción generada automáticamente"/>
+            <wp:cNvGraphicFramePr>
+              <a:graphicFrameLocks xmlns:a="http://schemas.openxmlformats.org/drawingml/2006/main" noChangeAspect="1"/>
+            </wp:cNvGraphicFramePr>
+            <a:graphic xmlns:a="http://schemas.openxmlformats.org/drawingml/2006/main">
+              <a:graphicData uri="http://schemas.openxmlformats.org/drawingml/2006/picture">
+                <pic:pic xmlns:pic="http://schemas.openxmlformats.org/drawingml/2006/picture">
+                  <pic:nvPicPr>
+                    <pic:cNvPr id="1904068684" name="Imagen 1" descr="Imagen que contiene Interfaz de usuario gráfica&#10;&#10;Descripción generada automáticamente"/>
+                    <pic:cNvPicPr/>
+                  </pic:nvPicPr>
+                  <pic:blipFill>
+                    <a:blip r:embed="rId21"/>
+                    <a:stretch>
+                      <a:fillRect/>
+                    </a:stretch>
+                  </pic:blipFill>
+                  <pic:spPr>
+                    <a:xfrm>
+                      <a:off x="0" y="0"/>
+                      <a:ext cx="4980328" cy="2582311"/>
+                    </a:xfrm>
+                    <a:prstGeom prst="rect">
+                      <a:avLst/>
+                    </a:prstGeom>
+                  </pic:spPr>
+                </pic:pic>
+              </a:graphicData>
+            </a:graphic>
+          </wp:inline>
+        </w:drawing>
+      </w:r>
+    </w:p>
+    <w:p>
+      <w:pPr>
+        <w:numPr>
+          <w:ilvl w:val="1"/>
+          <w:numId w:val="2"/>
+        </w:numPr>
+      </w:pPr>
+      <w:r>
+        <w:rPr>
+          <w:noProof/>
+        </w:rPr>
+        <w:t xml:space="preserve">Por último, si se desea crear una publicación de manera anónima, </w:t>
+      </w:r>
+      <w:r>
+        <w:rPr>
+          <w:noProof/>
+        </w:rPr>
+        <w:t>se mostrará no se mostrará el nombre del usuario que lo publico, ni la carrera o la facultad a la que pertenece.</w:t>
+      </w:r>
+      <w:r>
+        <w:rPr>
+          <w:noProof/>
+        </w:rPr>
+        <w:t xml:space="preserve"> </w:t>
+      </w:r>
+      <w:r>
+        <w:rPr>
+          <w:noProof/>
+        </w:rPr>
+        <w:drawing>
+          <wp:inline distT="0" distB="0" distL="0" distR="0" wp14:anchorId="17A5B09C" wp14:editId="29E9CC58">
+            <wp:extent cx="5145538" cy="2683933"/>
+            <wp:effectExtent l="0" t="0" r="0" b="2540"/>
+            <wp:docPr id="1597806824" name="Imagen 1" descr="Interfaz de usuario gráfica, Texto, Aplicación&#10;&#10;Descripción generada automáticamente"/>
+            <wp:cNvGraphicFramePr>
+              <a:graphicFrameLocks xmlns:a="http://schemas.openxmlformats.org/drawingml/2006/main" noChangeAspect="1"/>
+            </wp:cNvGraphicFramePr>
+            <a:graphic xmlns:a="http://schemas.openxmlformats.org/drawingml/2006/main">
+              <a:graphicData uri="http://schemas.openxmlformats.org/drawingml/2006/picture">
+                <pic:pic xmlns:pic="http://schemas.openxmlformats.org/drawingml/2006/picture">
+                  <pic:nvPicPr>
+                    <pic:cNvPr id="1597806824" name="Imagen 1" descr="Interfaz de usuario gráfica, Texto, Aplicación&#10;&#10;Descripción generada automáticamente"/>
+                    <pic:cNvPicPr/>
+                  </pic:nvPicPr>
+                  <pic:blipFill>
+                    <a:blip r:embed="rId22"/>
+                    <a:stretch>
+                      <a:fillRect/>
+                    </a:stretch>
+                  </pic:blipFill>
+                  <pic:spPr>
+                    <a:xfrm>
+                      <a:off x="0" y="0"/>
+                      <a:ext cx="5164289" cy="2693714"/>
+                    </a:xfrm>
+                    <a:prstGeom prst="rect">
+                      <a:avLst/>
+                    </a:prstGeom>
+                  </pic:spPr>
+                </pic:pic>
+              </a:graphicData>
+            </a:graphic>
+          </wp:inline>
+        </w:drawing>
+      </w:r>
+    </w:p>
+    <w:p>
+      <w:pPr>
+        <w:numPr>
+          <w:ilvl w:val="1"/>
+          <w:numId w:val="2"/>
+        </w:numPr>
+      </w:pPr>
+      <w:r>
+        <w:rPr>
+          <w:noProof/>
+        </w:rPr>
+        <w:lastRenderedPageBreak/>
+        <w:t>Ahora, para cerrar sesión, se pulsa el botón de salir, el cual redirigirá a la pantalla de incio de sesión.</w:t>
+      </w:r>
+      <w:r>
+        <w:rPr>
+          <w:noProof/>
+        </w:rPr>
+        <w:t xml:space="preserve"> </w:t>
+      </w:r>
+      <w:r>
+        <w:rPr>
+          <w:noProof/>
+        </w:rPr>
+        <w:drawing>
+          <wp:inline distT="0" distB="0" distL="0" distR="0" wp14:anchorId="097A3DEE" wp14:editId="46E7EAE4">
+            <wp:extent cx="4939076" cy="2777067"/>
+            <wp:effectExtent l="0" t="0" r="0" b="4445"/>
+            <wp:docPr id="1053240217" name="Imagen 1"/>
+            <wp:cNvGraphicFramePr>
+              <a:graphicFrameLocks xmlns:a="http://schemas.openxmlformats.org/drawingml/2006/main" noChangeAspect="1"/>
+            </wp:cNvGraphicFramePr>
+            <a:graphic xmlns:a="http://schemas.openxmlformats.org/drawingml/2006/main">
+              <a:graphicData uri="http://schemas.openxmlformats.org/drawingml/2006/picture">
+                <pic:pic xmlns:pic="http://schemas.openxmlformats.org/drawingml/2006/picture">
+                  <pic:nvPicPr>
+                    <pic:cNvPr id="1053240217" name=""/>
+                    <pic:cNvPicPr/>
+                  </pic:nvPicPr>
+                  <pic:blipFill>
+                    <a:blip r:embed="rId23"/>
+                    <a:stretch>
+                      <a:fillRect/>
+                    </a:stretch>
+                  </pic:blipFill>
+                  <pic:spPr>
+                    <a:xfrm>
+                      <a:off x="0" y="0"/>
+                      <a:ext cx="4949864" cy="2783132"/>
+                    </a:xfrm>
+                    <a:prstGeom prst="rect">
+                      <a:avLst/>
+                    </a:prstGeom>
+                  </pic:spPr>
+                </pic:pic>
+              </a:graphicData>
+            </a:graphic>
+          </wp:inline>
+        </w:drawing>
+      </w:r>
+      <w:r>
+        <w:rPr>
+          <w:noProof/>
+        </w:rPr>
+        <w:t xml:space="preserve"> </w:t>
+      </w:r>
+    </w:p>
+    <w:p>
+      <w:pPr>
+        <w:numPr>
+          <w:ilvl w:val="0"/>
+          <w:numId w:val="2"/>
+        </w:numPr>
+      </w:pPr>
+      <w:r>
+        <w:rPr>
+          <w:noProof/>
+        </w:rPr>
+        <w:t>Para ingresar al módulo del administrador, se ingresa la contraseña y el usuario que se tiene predefinido que sea para el administrador.</w:t>
+      </w:r>
+      <w:r>
+        <w:rPr>
+          <w:noProof/>
+        </w:rPr>
+        <w:t xml:space="preserve"> </w:t>
+      </w:r>
+      <w:r>
+        <w:rPr>
+          <w:noProof/>
+        </w:rPr>
+        <w:drawing>
+          <wp:inline distT="0" distB="0" distL="0" distR="0" wp14:anchorId="4723D4EA" wp14:editId="78D5F85F">
+            <wp:extent cx="5164947" cy="2904067"/>
+            <wp:effectExtent l="0" t="0" r="0" b="0"/>
+            <wp:docPr id="580323295" name="Imagen 1" descr="Interfaz de usuario gráfica, Sitio web&#10;&#10;Descripción generada automáticamente"/>
+            <wp:cNvGraphicFramePr>
+              <a:graphicFrameLocks xmlns:a="http://schemas.openxmlformats.org/drawingml/2006/main" noChangeAspect="1"/>
+            </wp:cNvGraphicFramePr>
+            <a:graphic xmlns:a="http://schemas.openxmlformats.org/drawingml/2006/main">
+              <a:graphicData uri="http://schemas.openxmlformats.org/drawingml/2006/picture">
+                <pic:pic xmlns:pic="http://schemas.openxmlformats.org/drawingml/2006/picture">
+                  <pic:nvPicPr>
+                    <pic:cNvPr id="580323295" name="Imagen 1" descr="Interfaz de usuario gráfica, Sitio web&#10;&#10;Descripción generada automáticamente"/>
+                    <pic:cNvPicPr/>
+                  </pic:nvPicPr>
+                  <pic:blipFill>
+                    <a:blip r:embed="rId24"/>
+                    <a:stretch>
+                      <a:fillRect/>
+                    </a:stretch>
+                  </pic:blipFill>
+                  <pic:spPr>
+                    <a:xfrm>
+                      <a:off x="0" y="0"/>
+                      <a:ext cx="5176037" cy="2910303"/>
+                    </a:xfrm>
+                    <a:prstGeom prst="rect">
+                      <a:avLst/>
+                    </a:prstGeom>
+                  </pic:spPr>
+                </pic:pic>
+              </a:graphicData>
+            </a:graphic>
+          </wp:inline>
+        </w:drawing>
+      </w:r>
+    </w:p>
+    <w:p>
+      <w:pPr>
+        <w:ind w:left="720"/>
+        <w:rPr>
+          <w:noProof/>
+        </w:rPr>
+      </w:pPr>
+    </w:p>
+    <w:p>
+      <w:pPr>
+        <w:ind w:left="720"/>
+        <w:rPr>
+          <w:noProof/>
+        </w:rPr>
+      </w:pPr>
+    </w:p>
+    <w:p>
+      <w:pPr>
+        <w:ind w:left="720"/>
+        <w:rPr>
+          <w:noProof/>
+        </w:rPr>
+      </w:pPr>
+    </w:p>
+    <w:p>
+      <w:pPr>
+        <w:ind w:left="720"/>
+        <w:rPr>
+          <w:noProof/>
+        </w:rPr>
+      </w:pPr>
+    </w:p>
+    <w:p>
+      <w:pPr>
+        <w:ind w:left="720"/>
+        <w:rPr>
+          <w:noProof/>
+        </w:rPr>
+      </w:pPr>
+    </w:p>
+    <w:p>
+      <w:pPr>
+        <w:ind w:left="720"/>
+      </w:pPr>
+    </w:p>
+    <w:p>
+      <w:pPr>
+        <w:numPr>
+          <w:ilvl w:val="1"/>
+          <w:numId w:val="2"/>
+        </w:numPr>
+      </w:pPr>
+      <w:r>
+        <w:rPr>
+          <w:noProof/>
+        </w:rPr>
+        <w:lastRenderedPageBreak/>
+        <w:t>Una vez dentro del módulo del administrador, se mostrarán todos lo usuario dentro de la página, los cuales se pueden eliminar o ver más información. Además en la barra superior permitirá que se pueda acceder a publicaciones, carga másiva(la cual sigue en producción) y la opción se salir.</w:t>
+      </w:r>
+      <w:r>
+        <w:rPr>
+          <w:noProof/>
+        </w:rPr>
+        <w:t xml:space="preserve"> </w:t>
+      </w:r>
+      <w:r>
+        <w:rPr>
+          <w:noProof/>
+        </w:rPr>
+        <w:drawing>
+          <wp:inline distT="0" distB="0" distL="0" distR="0" wp14:anchorId="45055D1F" wp14:editId="05CB26C1">
+            <wp:extent cx="4174067" cy="2346931"/>
+            <wp:effectExtent l="0" t="0" r="0" b="0"/>
+            <wp:docPr id="1665221634" name="Imagen 1" descr="Interfaz de usuario gráfica, Texto, Aplicación&#10;&#10;Descripción generada automáticamente"/>
+            <wp:cNvGraphicFramePr>
+              <a:graphicFrameLocks xmlns:a="http://schemas.openxmlformats.org/drawingml/2006/main" noChangeAspect="1"/>
+            </wp:cNvGraphicFramePr>
+            <a:graphic xmlns:a="http://schemas.openxmlformats.org/drawingml/2006/main">
+              <a:graphicData uri="http://schemas.openxmlformats.org/drawingml/2006/picture">
+                <pic:pic xmlns:pic="http://schemas.openxmlformats.org/drawingml/2006/picture">
+                  <pic:nvPicPr>
+                    <pic:cNvPr id="1665221634" name="Imagen 1" descr="Interfaz de usuario gráfica, Texto, Aplicación&#10;&#10;Descripción generada automáticamente"/>
+                    <pic:cNvPicPr/>
+                  </pic:nvPicPr>
+                  <pic:blipFill>
+                    <a:blip r:embed="rId25"/>
+                    <a:stretch>
+                      <a:fillRect/>
+                    </a:stretch>
+                  </pic:blipFill>
+                  <pic:spPr>
+                    <a:xfrm>
+                      <a:off x="0" y="0"/>
+                      <a:ext cx="4181804" cy="2351281"/>
+                    </a:xfrm>
+                    <a:prstGeom prst="rect">
+                      <a:avLst/>
+                    </a:prstGeom>
+                  </pic:spPr>
+                </pic:pic>
+              </a:graphicData>
+            </a:graphic>
+          </wp:inline>
+        </w:drawing>
+      </w:r>
+      <w:r>
+        <w:rPr>
+          <w:noProof/>
+        </w:rPr>
+        <w:drawing>
+          <wp:inline distT="0" distB="0" distL="0" distR="0" wp14:anchorId="44BBA06A" wp14:editId="5B95143C">
+            <wp:extent cx="4157689" cy="2336800"/>
+            <wp:effectExtent l="0" t="0" r="0" b="6350"/>
+            <wp:docPr id="1327380207" name="Imagen 1" descr="Interfaz de usuario gráfica, Texto&#10;&#10;Descripción generada automáticamente"/>
+            <wp:cNvGraphicFramePr>
+              <a:graphicFrameLocks xmlns:a="http://schemas.openxmlformats.org/drawingml/2006/main" noChangeAspect="1"/>
+            </wp:cNvGraphicFramePr>
+            <a:graphic xmlns:a="http://schemas.openxmlformats.org/drawingml/2006/main">
+              <a:graphicData uri="http://schemas.openxmlformats.org/drawingml/2006/picture">
+                <pic:pic xmlns:pic="http://schemas.openxmlformats.org/drawingml/2006/picture">
+                  <pic:nvPicPr>
+                    <pic:cNvPr id="1327380207" name="Imagen 1" descr="Interfaz de usuario gráfica, Texto&#10;&#10;Descripción generada automáticamente"/>
+                    <pic:cNvPicPr/>
+                  </pic:nvPicPr>
+                  <pic:blipFill>
+                    <a:blip r:embed="rId26"/>
+                    <a:stretch>
+                      <a:fillRect/>
+                    </a:stretch>
+                  </pic:blipFill>
+                  <pic:spPr>
+                    <a:xfrm>
+                      <a:off x="0" y="0"/>
+                      <a:ext cx="4186938" cy="2353239"/>
+                    </a:xfrm>
+                    <a:prstGeom prst="rect">
+                      <a:avLst/>
+                    </a:prstGeom>
+                  </pic:spPr>
+                </pic:pic>
+              </a:graphicData>
+            </a:graphic>
+          </wp:inline>
+        </w:drawing>
+      </w:r>
+      <w:r>
+        <w:rPr>
+          <w:noProof/>
+        </w:rPr>
+        <w:drawing>
+          <wp:inline distT="0" distB="0" distL="0" distR="0" wp14:anchorId="44F1A9F4" wp14:editId="3AC66F9F">
+            <wp:extent cx="4258733" cy="2394534"/>
+            <wp:effectExtent l="0" t="0" r="8890" b="6350"/>
+            <wp:docPr id="1672930660" name="Imagen 1" descr="Interfaz de usuario gráfica, Texto, Aplicación&#10;&#10;Descripción generada automáticamente"/>
+            <wp:cNvGraphicFramePr>
+              <a:graphicFrameLocks xmlns:a="http://schemas.openxmlformats.org/drawingml/2006/main" noChangeAspect="1"/>
+            </wp:cNvGraphicFramePr>
+            <a:graphic xmlns:a="http://schemas.openxmlformats.org/drawingml/2006/main">
+              <a:graphicData uri="http://schemas.openxmlformats.org/drawingml/2006/picture">
+                <pic:pic xmlns:pic="http://schemas.openxmlformats.org/drawingml/2006/picture">
+                  <pic:nvPicPr>
+                    <pic:cNvPr id="1672930660" name="Imagen 1" descr="Interfaz de usuario gráfica, Texto, Aplicación&#10;&#10;Descripción generada automáticamente"/>
+                    <pic:cNvPicPr/>
+                  </pic:nvPicPr>
+                  <pic:blipFill>
+                    <a:blip r:embed="rId27"/>
+                    <a:stretch>
+                      <a:fillRect/>
+                    </a:stretch>
+                  </pic:blipFill>
+                  <pic:spPr>
+                    <a:xfrm>
+                      <a:off x="0" y="0"/>
+                      <a:ext cx="4279356" cy="2406130"/>
+                    </a:xfrm>
+                    <a:prstGeom prst="rect">
+                      <a:avLst/>
+                    </a:prstGeom>
+                  </pic:spPr>
+                </pic:pic>
+              </a:graphicData>
+            </a:graphic>
+          </wp:inline>
+        </w:drawing>
+      </w:r>
+    </w:p>
+    <w:p>
+      <w:pPr>
+        <w:numPr>
+          <w:ilvl w:val="1"/>
+          <w:numId w:val="2"/>
+        </w:numPr>
+      </w:pPr>
+      <w:r>
+        <w:rPr>
+          <w:noProof/>
+        </w:rPr>
+        <w:lastRenderedPageBreak/>
+        <w:t>Si se entra a la pestaña de publicaciones, se veran todas las publicaciones que han sido realizadas dentro de la red social y, al igual que con los usuarios, se podrá ver más información de cada una de estar o eliminarlas.</w:t>
+      </w:r>
+      <w:r>
+        <w:rPr>
+          <w:noProof/>
+        </w:rPr>
+        <w:t xml:space="preserve"> </w:t>
+      </w:r>
+      <w:r>
+        <w:rPr>
+          <w:noProof/>
+        </w:rPr>
+        <w:drawing>
+          <wp:inline distT="0" distB="0" distL="0" distR="0" wp14:anchorId="676CF02D" wp14:editId="133E1789">
+            <wp:extent cx="5011843" cy="2817982"/>
+            <wp:effectExtent l="0" t="0" r="0" b="1905"/>
+            <wp:docPr id="582150655" name="Imagen 1" descr="Interfaz de usuario gráfica, Texto, Aplicación&#10;&#10;Descripción generada automáticamente"/>
+            <wp:cNvGraphicFramePr>
+              <a:graphicFrameLocks xmlns:a="http://schemas.openxmlformats.org/drawingml/2006/main" noChangeAspect="1"/>
+            </wp:cNvGraphicFramePr>
+            <a:graphic xmlns:a="http://schemas.openxmlformats.org/drawingml/2006/main">
+              <a:graphicData uri="http://schemas.openxmlformats.org/drawingml/2006/picture">
+                <pic:pic xmlns:pic="http://schemas.openxmlformats.org/drawingml/2006/picture">
+                  <pic:nvPicPr>
+                    <pic:cNvPr id="582150655" name="Imagen 1" descr="Interfaz de usuario gráfica, Texto, Aplicación&#10;&#10;Descripción generada automáticamente"/>
+                    <pic:cNvPicPr/>
+                  </pic:nvPicPr>
+                  <pic:blipFill>
+                    <a:blip r:embed="rId28"/>
+                    <a:stretch>
+                      <a:fillRect/>
+                    </a:stretch>
+                  </pic:blipFill>
+                  <pic:spPr>
+                    <a:xfrm>
+                      <a:off x="0" y="0"/>
+                      <a:ext cx="5019848" cy="2822483"/>
+                    </a:xfrm>
+                    <a:prstGeom prst="rect">
+                      <a:avLst/>
+                    </a:prstGeom>
+                  </pic:spPr>
+                </pic:pic>
+              </a:graphicData>
+            </a:graphic>
+          </wp:inline>
+        </w:drawing>
+      </w:r>
+      <w:r>
+        <w:rPr>
+          <w:noProof/>
+        </w:rPr>
+        <w:drawing>
+          <wp:inline distT="0" distB="0" distL="0" distR="0" wp14:anchorId="3FD96304" wp14:editId="2101B95B">
+            <wp:extent cx="4910243" cy="2760856"/>
+            <wp:effectExtent l="0" t="0" r="5080" b="1905"/>
+            <wp:docPr id="56378371" name="Imagen 1" descr="Interfaz de usuario gráfica, Texto, Aplicación&#10;&#10;Descripción generada automáticamente"/>
+            <wp:cNvGraphicFramePr>
+              <a:graphicFrameLocks xmlns:a="http://schemas.openxmlformats.org/drawingml/2006/main" noChangeAspect="1"/>
+            </wp:cNvGraphicFramePr>
+            <a:graphic xmlns:a="http://schemas.openxmlformats.org/drawingml/2006/main">
+              <a:graphicData uri="http://schemas.openxmlformats.org/drawingml/2006/picture">
+                <pic:pic xmlns:pic="http://schemas.openxmlformats.org/drawingml/2006/picture">
+                  <pic:nvPicPr>
+                    <pic:cNvPr id="56378371" name="Imagen 1" descr="Interfaz de usuario gráfica, Texto, Aplicación&#10;&#10;Descripción generada automáticamente"/>
+                    <pic:cNvPicPr/>
+                  </pic:nvPicPr>
+                  <pic:blipFill>
+                    <a:blip r:embed="rId29"/>
+                    <a:stretch>
+                      <a:fillRect/>
+                    </a:stretch>
+                  </pic:blipFill>
+                  <pic:spPr>
+                    <a:xfrm>
+                      <a:off x="0" y="0"/>
+                      <a:ext cx="4920742" cy="2766759"/>
+                    </a:xfrm>
+                    <a:prstGeom prst="rect">
+                      <a:avLst/>
+                    </a:prstGeom>
+                  </pic:spPr>
+                </pic:pic>
+              </a:graphicData>
+            </a:graphic>
+          </wp:inline>
+        </w:drawing>
+      </w:r>
+    </w:p>
+    <w:p>
+      <w:pPr>
+        <w:numPr>
+          <w:ilvl w:val="1"/>
+          <w:numId w:val="2"/>
+        </w:numPr>
+      </w:pPr>
+      <w:r>
+        <w:lastRenderedPageBreak/>
+        <w:t xml:space="preserve">El botón de salir permitirá que se pueda cerrar la sesión, redirigiendo a la pantalla de inicio de sesión. </w:t>
+      </w:r>
+      <w:r>
+        <w:drawing>
+          <wp:inline distT="0" distB="0" distL="0" distR="0" wp14:anchorId="6C58B84A" wp14:editId="6F29F963">
+            <wp:extent cx="4737672" cy="2663825"/>
+            <wp:effectExtent l="0" t="0" r="6350" b="3175"/>
+            <wp:docPr id="1538170392" name="Imagen 1" descr="Interfaz de usuario gráfica, Texto, Sitio web&#10;&#10;Descripción generada automáticamente"/>
+            <wp:cNvGraphicFramePr>
+              <a:graphicFrameLocks xmlns:a="http://schemas.openxmlformats.org/drawingml/2006/main" noChangeAspect="1"/>
+            </wp:cNvGraphicFramePr>
+            <a:graphic xmlns:a="http://schemas.openxmlformats.org/drawingml/2006/main">
+              <a:graphicData uri="http://schemas.openxmlformats.org/drawingml/2006/picture">
+                <pic:pic xmlns:pic="http://schemas.openxmlformats.org/drawingml/2006/picture">
+                  <pic:nvPicPr>
+                    <pic:cNvPr id="1538170392" name="Imagen 1" descr="Interfaz de usuario gráfica, Texto, Sitio web&#10;&#10;Descripción generada automáticamente"/>
+                    <pic:cNvPicPr/>
+                  </pic:nvPicPr>
+                  <pic:blipFill>
+                    <a:blip r:embed="rId30"/>
+                    <a:stretch>
+                      <a:fillRect/>
+                    </a:stretch>
+                  </pic:blipFill>
+                  <pic:spPr>
+                    <a:xfrm>
+                      <a:off x="0" y="0"/>
+                      <a:ext cx="4744033" cy="2667401"/>
+                    </a:xfrm>
+                    <a:prstGeom prst="rect">
+                      <a:avLst/>
+                    </a:prstGeom>
+                  </pic:spPr>
+                </pic:pic>
+              </a:graphicData>
+            </a:graphic>
+          </wp:inline>
+        </w:drawing>
+      </w:r>
+    </w:p>
+    <w:p>
+      <w:pPr>
+        <w:ind w:left="720"/>
+      </w:pPr>
+    </w:p>
     <w:p/>
     <w:p/>
     <w:p/>
@@ -575,485 +3228,14 @@
     <w:p/>
     <w:p/>
     <w:p/>
-    <w:p>
-      <w:r>
-        <w:br/>
-      </w:r>
-      <w:r>
-        <w:br/>
-      </w:r>
-    </w:p>
     <w:p/>
     <w:p>
-      <w:pPr>
-        <w:pStyle w:val="Ttulo1"/>
-      </w:pPr>
-      <w:bookmarkStart w:id="1" w:name="_2swqannopocq" w:colFirst="0" w:colLast="0"/>
-      <w:bookmarkEnd w:id="1"/>
-      <w:r>
-        <w:lastRenderedPageBreak/>
-        <w:t>OBJETIVOS DEL SISTEMA</w:t>
-      </w:r>
-    </w:p>
-    <w:p>
-      <w:pPr>
-        <w:pStyle w:val="Ttulo2"/>
-        <w:jc w:val="both"/>
-      </w:pPr>
-      <w:bookmarkStart w:id="2" w:name="_hogiyg3hed9h" w:colFirst="0" w:colLast="0"/>
-      <w:bookmarkEnd w:id="2"/>
-      <w:r>
-        <w:t>GENERAL</w:t>
-      </w:r>
-    </w:p>
-    <w:p>
-      <w:r>
-        <w:t xml:space="preserve">Proporcionar el conocimiento necesario para la correcta utilización de la red social </w:t>
-      </w:r>
-      <w:proofErr w:type="spellStart"/>
-      <w:r>
-        <w:t>Usocial</w:t>
-      </w:r>
-      <w:proofErr w:type="spellEnd"/>
-      <w:r>
-        <w:t>, junto a una descripción de las funcionalidades que esta posee.</w:t>
-      </w:r>
-    </w:p>
-    <w:p>
-      <w:pPr>
-        <w:pStyle w:val="Ttulo2"/>
-        <w:jc w:val="both"/>
-      </w:pPr>
-      <w:bookmarkStart w:id="3" w:name="_20rpciiltrg7" w:colFirst="0" w:colLast="0"/>
-      <w:bookmarkEnd w:id="3"/>
-      <w:r>
-        <w:t>ESPECÍFICOS</w:t>
-      </w:r>
-    </w:p>
-    <w:p>
-      <w:pPr>
-        <w:numPr>
-          <w:ilvl w:val="0"/>
-          <w:numId w:val="1"/>
-        </w:numPr>
-      </w:pPr>
-      <w:r>
-        <w:t>Especificar las distintas funcionalidades de la red social y su utilización paso a paso</w:t>
-      </w:r>
-      <w:r>
-        <w:t>.</w:t>
-      </w:r>
-    </w:p>
-    <w:p>
-      <w:pPr>
-        <w:numPr>
-          <w:ilvl w:val="0"/>
-          <w:numId w:val="1"/>
-        </w:numPr>
-      </w:pPr>
-      <w:r>
-        <w:t>Resolver las dudas que el usuario pueda tener al momento de utilizar la página</w:t>
-      </w:r>
-      <w:r>
-        <w:t>.</w:t>
-      </w:r>
-    </w:p>
-    <w:p/>
-    <w:p>
-      <w:pPr>
-        <w:pStyle w:val="Ttulo1"/>
-      </w:pPr>
-      <w:bookmarkStart w:id="4" w:name="_bhva1zsv0zfi" w:colFirst="0" w:colLast="0"/>
-      <w:bookmarkEnd w:id="4"/>
-      <w:r>
-        <w:t>INTRODUCCIÓN</w:t>
-      </w:r>
-    </w:p>
-    <w:p>
-      <w:r>
-        <w:t xml:space="preserve">El fin de este programa es que el usuario de la aplicación pueda obtener una introducción al programa, junto a una descripción de cada una de las funcionalidades para que, por medio de estas, pueda ser capaz de entender como pueda aprovechar al máximo las funcionalidades que ofrece la red social </w:t>
-      </w:r>
-      <w:proofErr w:type="spellStart"/>
-      <w:r>
-        <w:t>USocial</w:t>
-      </w:r>
-      <w:proofErr w:type="spellEnd"/>
-      <w:r>
-        <w:t>.</w:t>
-      </w:r>
-    </w:p>
-    <w:p>
-      <w:proofErr w:type="spellStart"/>
-      <w:r>
-        <w:t>Usocial</w:t>
-      </w:r>
-      <w:proofErr w:type="spellEnd"/>
-      <w:r>
-        <w:t xml:space="preserve"> funciona por medio de un navegador, es decir, que cuando se quiera utilizar, se requerirá algún tipo de navegador, ya sea </w:t>
-      </w:r>
-      <w:proofErr w:type="spellStart"/>
-      <w:r>
-        <w:t>chrome</w:t>
-      </w:r>
-      <w:proofErr w:type="spellEnd"/>
-      <w:r>
-        <w:t xml:space="preserve">, </w:t>
-      </w:r>
-      <w:proofErr w:type="spellStart"/>
-      <w:r>
-        <w:t>edge</w:t>
-      </w:r>
-      <w:proofErr w:type="spellEnd"/>
-      <w:r>
-        <w:t xml:space="preserve">, safari, opera, etc. Esto para poder acceder al servidor que proporciona el acceso a la página por medio de un </w:t>
-      </w:r>
-      <w:r>
-        <w:t>enlace,</w:t>
-      </w:r>
-      <w:r>
-        <w:t xml:space="preserve"> el cual se crea al levantarse el host local.</w:t>
-      </w:r>
-    </w:p>
-    <w:p>
-      <w:pPr>
-        <w:rPr>
-          <w:rFonts w:ascii="Arial" w:eastAsia="Arial" w:hAnsi="Arial" w:cs="Arial"/>
-          <w:sz w:val="24"/>
-          <w:szCs w:val="24"/>
-        </w:rPr>
-      </w:pPr>
-    </w:p>
-    <w:p>
-      <w:r>
-        <w:br/>
-      </w:r>
-      <w:r>
-        <w:br/>
-      </w:r>
-    </w:p>
-    <w:p>
-      <w:pPr>
-        <w:pStyle w:val="Ttulo1"/>
-      </w:pPr>
-      <w:bookmarkStart w:id="5" w:name="_vv6ixu5jb3y3" w:colFirst="0" w:colLast="0"/>
-      <w:bookmarkEnd w:id="5"/>
-      <w:r>
-        <w:t>INFORMACIÓN DEL SISTEMA</w:t>
-      </w:r>
-    </w:p>
-    <w:p>
-      <w:r>
-        <w:t>Descripción más detallada de cómo funciona su programa, prácticamente hablar del flujo de este.</w:t>
-      </w:r>
-    </w:p>
-    <w:p>
-      <w:r>
-        <w:br/>
-      </w:r>
-      <w:r>
-        <w:br/>
-      </w:r>
-      <w:r>
-        <w:lastRenderedPageBreak/>
-        <w:br/>
-      </w:r>
-      <w:r>
-        <w:br/>
-      </w:r>
-      <w:r>
-        <w:br/>
-      </w:r>
-      <w:r>
-        <w:br/>
-      </w:r>
-      <w:r>
-        <w:br/>
-      </w:r>
-      <w:r>
-        <w:br/>
-      </w:r>
-    </w:p>
-    <w:p>
-      <w:pPr>
-        <w:pStyle w:val="Ttulo1"/>
-      </w:pPr>
-      <w:bookmarkStart w:id="6" w:name="_avqbyzr2r5zf" w:colFirst="0" w:colLast="0"/>
-      <w:bookmarkEnd w:id="6"/>
-      <w:r>
-        <w:t>REQUISITOS DEL SISTEMA</w:t>
-      </w:r>
-    </w:p>
-    <w:p>
-      <w:pPr>
-        <w:ind w:left="720"/>
-      </w:pPr>
-      <w:r>
-        <w:t xml:space="preserve">Para la utilización de </w:t>
-      </w:r>
-      <w:proofErr w:type="spellStart"/>
-      <w:r>
-        <w:t>USocial</w:t>
-      </w:r>
-      <w:proofErr w:type="spellEnd"/>
-      <w:r>
-        <w:t xml:space="preserve"> se tienen como requisitos mínimos:</w:t>
-      </w:r>
-    </w:p>
-    <w:p>
-      <w:pPr>
-        <w:pStyle w:val="Prrafodelista"/>
-        <w:numPr>
-          <w:ilvl w:val="0"/>
-          <w:numId w:val="3"/>
-        </w:numPr>
-      </w:pPr>
-      <w:r>
-        <w:t xml:space="preserve">Sistema operativo: Windows, macOS o Linux </w:t>
-      </w:r>
-    </w:p>
-    <w:p>
-      <w:pPr>
-        <w:pStyle w:val="Prrafodelista"/>
-        <w:numPr>
-          <w:ilvl w:val="0"/>
-          <w:numId w:val="3"/>
-        </w:numPr>
-      </w:pPr>
-      <w:r>
-        <w:t xml:space="preserve">Navegador web (de preferencia con base en </w:t>
-      </w:r>
-      <w:proofErr w:type="spellStart"/>
-      <w:r>
-        <w:t>chromium</w:t>
-      </w:r>
-      <w:proofErr w:type="spellEnd"/>
-      <w:r>
-        <w:t>)</w:t>
-      </w:r>
-    </w:p>
-    <w:p>
-      <w:pPr>
-        <w:pStyle w:val="Prrafodelista"/>
-        <w:numPr>
-          <w:ilvl w:val="0"/>
-          <w:numId w:val="3"/>
-        </w:numPr>
-      </w:pPr>
-      <w:bookmarkStart w:id="7" w:name="_Hlk160359164"/>
-      <w:r>
-        <w:t xml:space="preserve">Editor de código (de preferencia </w:t>
-      </w:r>
-      <w:proofErr w:type="spellStart"/>
-      <w:r>
-        <w:t>VSCode</w:t>
-      </w:r>
-      <w:proofErr w:type="spellEnd"/>
-      <w:r>
-        <w:t>)</w:t>
-      </w:r>
-    </w:p>
-    <w:p>
-      <w:pPr>
-        <w:pStyle w:val="Prrafodelista"/>
-        <w:numPr>
-          <w:ilvl w:val="0"/>
-          <w:numId w:val="3"/>
-        </w:numPr>
-      </w:pPr>
-      <w:proofErr w:type="spellStart"/>
-      <w:r>
-        <w:t>NodeJS</w:t>
-      </w:r>
-      <w:proofErr w:type="spellEnd"/>
-      <w:r>
-        <w:t xml:space="preserve"> </w:t>
-      </w:r>
-      <w:r>
-        <w:t xml:space="preserve">y </w:t>
-      </w:r>
-      <w:bookmarkEnd w:id="7"/>
-      <w:r>
-        <w:t>sus dependencias</w:t>
-      </w:r>
-    </w:p>
-    <w:p>
-      <w:pPr>
-        <w:pStyle w:val="Prrafodelista"/>
-        <w:numPr>
-          <w:ilvl w:val="0"/>
-          <w:numId w:val="3"/>
-        </w:numPr>
-      </w:pPr>
-      <w:r>
-        <w:t>Acceso a una red.</w:t>
-      </w:r>
-    </w:p>
-    <w:p>
-      <w:pPr>
-        <w:ind w:left="720"/>
-      </w:pPr>
-    </w:p>
-    <w:p>
-      <w:pPr>
-        <w:ind w:left="720"/>
-      </w:pPr>
-    </w:p>
-    <w:p>
-      <w:pPr>
-        <w:ind w:left="720"/>
-      </w:pPr>
-    </w:p>
-    <w:p>
-      <w:pPr>
-        <w:ind w:left="720"/>
-      </w:pPr>
-    </w:p>
-    <w:p>
-      <w:pPr>
-        <w:ind w:left="720"/>
-      </w:pPr>
-    </w:p>
-    <w:p>
-      <w:pPr>
-        <w:ind w:left="720"/>
-      </w:pPr>
-    </w:p>
-    <w:p>
-      <w:pPr>
-        <w:ind w:left="720"/>
-      </w:pPr>
-    </w:p>
-    <w:p>
-      <w:pPr>
-        <w:ind w:left="720"/>
-      </w:pPr>
-    </w:p>
-    <w:p>
-      <w:pPr>
-        <w:ind w:left="720"/>
-      </w:pPr>
-    </w:p>
-    <w:p>
-      <w:pPr>
-        <w:ind w:left="720"/>
-      </w:pPr>
-    </w:p>
-    <w:p>
-      <w:pPr>
-        <w:ind w:left="720"/>
-      </w:pPr>
-    </w:p>
-    <w:p>
-      <w:pPr>
-        <w:ind w:left="720"/>
-      </w:pPr>
-    </w:p>
-    <w:p>
-      <w:pPr>
-        <w:ind w:left="720"/>
-      </w:pPr>
-      <w:r>
-        <w:br/>
-      </w:r>
-      <w:r>
-        <w:br/>
-      </w:r>
-      <w:r>
-        <w:lastRenderedPageBreak/>
-        <w:br/>
-      </w:r>
-      <w:r>
-        <w:br/>
-      </w:r>
-      <w:r>
-        <w:br/>
-      </w:r>
-    </w:p>
-    <w:p>
-      <w:pPr>
-        <w:ind w:left="720"/>
-      </w:pPr>
-    </w:p>
-    <w:p>
-      <w:pPr>
-        <w:ind w:left="720"/>
-      </w:pPr>
-    </w:p>
-    <w:p>
-      <w:pPr>
-        <w:pStyle w:val="Ttulo1"/>
-        <w:ind w:left="720"/>
-      </w:pPr>
-      <w:bookmarkStart w:id="8" w:name="_wm7q8gk4n86q" w:colFirst="0" w:colLast="0"/>
-      <w:bookmarkEnd w:id="8"/>
-      <w:r>
-        <w:t>FLUJO DE LAS FUNCIONALIDADES DEL SISTEMA</w:t>
-      </w:r>
-    </w:p>
-    <w:p>
-      <w:pPr>
-        <w:numPr>
-          <w:ilvl w:val="0"/>
-          <w:numId w:val="2"/>
-        </w:numPr>
-      </w:pPr>
-      <w:r>
-        <w:t xml:space="preserve">Ir explicando por pasos cómo ejecutar cada funcionalidad del programa e ir adjuntando sus respectivas imágenes o vistas, </w:t>
-      </w:r>
-      <w:proofErr w:type="spellStart"/>
-      <w:r>
-        <w:t>osea</w:t>
-      </w:r>
-      <w:proofErr w:type="spellEnd"/>
-      <w:r>
-        <w:t xml:space="preserve"> desde cómo abrirlo y correrlo, también por ejemplo en su caso si seleccionan la </w:t>
-      </w:r>
-      <w:proofErr w:type="spellStart"/>
-      <w:r>
-        <w:t>opcion</w:t>
-      </w:r>
-      <w:proofErr w:type="spellEnd"/>
-      <w:r>
-        <w:t xml:space="preserve"> 1, mostrar qué es lo que le aparecerá al usuario en la terminal, también que funciones debe realizar (escribir la letra d o p e indicar la funcionalidad de cada una), lo mismo con las demás opciones y por último finalizar su programa y qué es lo que le aparecerá al usuario.</w:t>
-      </w:r>
-      <w:r>
-        <w:br/>
-      </w:r>
-    </w:p>
-    <w:p/>
-    <w:p/>
-    <w:p/>
-    <w:p/>
-    <w:p/>
-    <w:p/>
-    <w:p/>
-    <w:p/>
-    <w:p/>
-    <w:p>
-      <w:pPr>
-        <w:pStyle w:val="Ttulo1"/>
-      </w:pPr>
-      <w:bookmarkStart w:id="9" w:name="_80u0od122rzn" w:colFirst="0" w:colLast="0"/>
-      <w:bookmarkEnd w:id="9"/>
-      <w:r>
-        <w:lastRenderedPageBreak/>
-        <w:br/>
-      </w:r>
-      <w:r>
-        <w:br/>
-      </w:r>
-      <w:r>
-        <w:br/>
-      </w:r>
-    </w:p>
-    <w:p>
-      <w:pPr>
-        <w:ind w:left="720"/>
-      </w:pPr>
+      <w:bookmarkStart w:id="16" w:name="_80u0od122rzn" w:colFirst="0" w:colLast="0"/>
+      <w:bookmarkEnd w:id="16"/>
     </w:p>
     <w:sectPr>
-      <w:footerReference w:type="default" r:id="rId8"/>
-      <w:footerReference w:type="first" r:id="rId9"/>
+      <w:footerReference w:type="default" r:id="rId31"/>
+      <w:footerReference w:type="first" r:id="rId32"/>
       <w:pgSz w:w="11906" w:h="16838"/>
       <w:pgMar w:top="1440" w:right="1440" w:bottom="1440" w:left="1440" w:header="720" w:footer="720" w:gutter="0"/>
       <w:pgNumType w:start="0"/>
@@ -2104,6 +4286,74 @@
       <w:contextualSpacing/>
     </w:pPr>
   </w:style>
+  <w:style w:type="character" w:styleId="Hipervnculo">
+    <w:name w:val="Hyperlink"/>
+    <w:basedOn w:val="Fuentedeprrafopredeter"/>
+    <w:uiPriority w:val="99"/>
+    <w:unhideWhenUsed/>
+    <w:rsid w:val="00914478"/>
+    <w:rPr>
+      <w:color w:val="0000FF" w:themeColor="hyperlink"/>
+      <w:u w:val="single"/>
+    </w:rPr>
+  </w:style>
+  <w:style w:type="character" w:styleId="Mencinsinresolver">
+    <w:name w:val="Unresolved Mention"/>
+    <w:basedOn w:val="Fuentedeprrafopredeter"/>
+    <w:uiPriority w:val="99"/>
+    <w:semiHidden/>
+    <w:unhideWhenUsed/>
+    <w:rsid w:val="00914478"/>
+    <w:rPr>
+      <w:color w:val="605E5C"/>
+      <w:shd w:val="clear" w:color="auto" w:fill="E1DFDD"/>
+    </w:rPr>
+  </w:style>
+  <w:style w:type="paragraph" w:styleId="TtuloTDC">
+    <w:name w:val="TOC Heading"/>
+    <w:basedOn w:val="Ttulo1"/>
+    <w:next w:val="Normal"/>
+    <w:uiPriority w:val="39"/>
+    <w:unhideWhenUsed/>
+    <w:qFormat/>
+    <w:rsid w:val="00200D36"/>
+    <w:pPr>
+      <w:spacing w:before="240" w:line="259" w:lineRule="auto"/>
+      <w:jc w:val="left"/>
+      <w:outlineLvl w:val="9"/>
+    </w:pPr>
+    <w:rPr>
+      <w:rFonts w:asciiTheme="majorHAnsi" w:eastAsiaTheme="majorEastAsia" w:hAnsiTheme="majorHAnsi" w:cstheme="majorBidi"/>
+      <w:b w:val="0"/>
+      <w:color w:val="365F91" w:themeColor="accent1" w:themeShade="BF"/>
+      <w:lang w:val="es-GT"/>
+    </w:rPr>
+  </w:style>
+  <w:style w:type="paragraph" w:styleId="TDC1">
+    <w:name w:val="toc 1"/>
+    <w:basedOn w:val="Normal"/>
+    <w:next w:val="Normal"/>
+    <w:autoRedefine/>
+    <w:uiPriority w:val="39"/>
+    <w:unhideWhenUsed/>
+    <w:rsid w:val="00200D36"/>
+    <w:pPr>
+      <w:spacing w:after="100"/>
+    </w:pPr>
+  </w:style>
+  <w:style w:type="paragraph" w:styleId="TDC2">
+    <w:name w:val="toc 2"/>
+    <w:basedOn w:val="Normal"/>
+    <w:next w:val="Normal"/>
+    <w:autoRedefine/>
+    <w:uiPriority w:val="39"/>
+    <w:unhideWhenUsed/>
+    <w:rsid w:val="00200D36"/>
+    <w:pPr>
+      <w:spacing w:after="100"/>
+      <w:ind w:left="280"/>
+    </w:pPr>
+  </w:style>
 </w:styles>
 </file>
 

</xml_diff>